<commit_message>
changes to skill bar and other
</commit_message>
<xml_diff>
--- a/files/CoverLetter.docx
+++ b/files/CoverLetter.docx
@@ -68,7 +68,7 @@
               </wp:anchor>
             </w:drawing>
           </mc:Choice>
-          <mc:Fallback xmlns:w16sdtfl="http://schemas.microsoft.com/office/word/2024/wordml/sdtformatlock" xmlns:w16du="http://schemas.microsoft.com/office/word/2023/wordml/word16du">
+          <mc:Fallback xmlns:w16du="http://schemas.microsoft.com/office/word/2023/wordml/word16du" xmlns:w16sdtfl="http://schemas.microsoft.com/office/word/2024/wordml/sdtformatlock">
             <w:pict>
               <v:rect w14:anchorId="3E7FD5B8" id="Rectangle 1" o:spid="_x0000_s1026" alt="&quot;&quot;" style="position:absolute;margin-left:36.35pt;margin-top:10in;width:539.25pt;height:36pt;z-index:251659264;visibility:visible;mso-wrap-style:square;mso-width-percent:0;mso-height-percent:0;mso-wrap-distance-left:9pt;mso-wrap-distance-top:0;mso-wrap-distance-right:9pt;mso-wrap-distance-bottom:0;mso-position-horizontal:absolute;mso-position-horizontal-relative:page;mso-position-vertical:absolute;mso-position-vertical-relative:text;mso-width-percent:0;mso-height-percent:0;mso-width-relative:page;mso-height-relative:page;v-text-anchor:top" o:gfxdata="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" fillcolor="#648276 [3208]" stroked="f">
                 <w10:wrap anchorx="page"/>
@@ -153,6 +153,13 @@
                 <w:szCs w:val="30"/>
               </w:rPr>
               <w:t>Consultant</w:t>
+            </w:r>
+            <w:r>
+              <w:rPr>
+                <w:sz w:val="30"/>
+                <w:szCs w:val="30"/>
+              </w:rPr>
+              <w:t xml:space="preserve"> (Senior Data Scientist)</w:t>
             </w:r>
           </w:p>
         </w:tc>
@@ -262,21 +269,12 @@
                 <w:szCs w:val="20"/>
               </w:rPr>
             </w:pPr>
-            <w:proofErr w:type="spellStart"/>
-            <w:r>
-              <w:rPr>
-                <w:sz w:val="20"/>
-                <w:szCs w:val="20"/>
-              </w:rPr>
-              <w:t>Doddagattiganabbe</w:t>
-            </w:r>
-            <w:proofErr w:type="spellEnd"/>
-            <w:r>
-              <w:rPr>
-                <w:sz w:val="20"/>
-                <w:szCs w:val="20"/>
-              </w:rPr>
-              <w:t xml:space="preserve"> (v) &amp; (po)</w:t>
+            <w:r>
+              <w:rPr>
+                <w:sz w:val="20"/>
+                <w:szCs w:val="20"/>
+              </w:rPr>
+              <w:t>Doddagattiganabbe (v) &amp; (po)</w:t>
             </w:r>
           </w:p>
           <w:p>
@@ -287,37 +285,12 @@
                 <w:szCs w:val="20"/>
               </w:rPr>
             </w:pPr>
-            <w:proofErr w:type="spellStart"/>
-            <w:r>
-              <w:rPr>
-                <w:sz w:val="20"/>
-                <w:szCs w:val="20"/>
-              </w:rPr>
-              <w:t>Hoskote</w:t>
-            </w:r>
-            <w:proofErr w:type="spellEnd"/>
-            <w:r>
-              <w:rPr>
-                <w:sz w:val="20"/>
-                <w:szCs w:val="20"/>
-              </w:rPr>
-              <w:t xml:space="preserve"> (</w:t>
-            </w:r>
-            <w:proofErr w:type="spellStart"/>
-            <w:r>
-              <w:rPr>
-                <w:sz w:val="20"/>
-                <w:szCs w:val="20"/>
-              </w:rPr>
-              <w:t>Tq</w:t>
-            </w:r>
-            <w:proofErr w:type="spellEnd"/>
-            <w:r>
-              <w:rPr>
-                <w:sz w:val="20"/>
-                <w:szCs w:val="20"/>
-              </w:rPr>
-              <w:t xml:space="preserve">), Bengaluru </w:t>
+            <w:r>
+              <w:rPr>
+                <w:sz w:val="20"/>
+                <w:szCs w:val="20"/>
+              </w:rPr>
+              <w:t xml:space="preserve">Hoskote (Tq), Bengaluru </w:t>
             </w:r>
           </w:p>
           <w:p>
@@ -444,7 +417,37 @@
                 <w:sz w:val="20"/>
                 <w:szCs w:val="20"/>
               </w:rPr>
-              <w:t>excited to express my interest in the above</w:t>
+              <w:t xml:space="preserve">excited to express my interest in the </w:t>
+            </w:r>
+            <w:r>
+              <w:rPr>
+                <w:sz w:val="20"/>
+                <w:szCs w:val="20"/>
+              </w:rPr>
+              <w:t>above Role.</w:t>
+            </w:r>
+          </w:p>
+          <w:p>
+            <w:pPr>
+              <w:rPr>
+                <w:sz w:val="20"/>
+                <w:szCs w:val="20"/>
+              </w:rPr>
+            </w:pPr>
+          </w:p>
+          <w:p>
+            <w:pPr>
+              <w:rPr>
+                <w:sz w:val="20"/>
+                <w:szCs w:val="20"/>
+              </w:rPr>
+            </w:pPr>
+            <w:r>
+              <w:rPr>
+                <w:sz w:val="20"/>
+                <w:szCs w:val="20"/>
+              </w:rPr>
+              <w:t>I have over 5 years of experience in the Data Engineering, Data Science and SDE field.</w:t>
             </w:r>
             <w:r>
               <w:rPr>
@@ -458,21 +461,208 @@
                 <w:sz w:val="20"/>
                 <w:szCs w:val="20"/>
               </w:rPr>
-              <w:t xml:space="preserve">Data Scientist 2  </w:t>
-            </w:r>
-            <w:r>
-              <w:rPr>
-                <w:sz w:val="20"/>
-                <w:szCs w:val="20"/>
-              </w:rPr>
-              <w:t>@</w:t>
-            </w:r>
-            <w:r>
-              <w:rPr>
-                <w:sz w:val="20"/>
-                <w:szCs w:val="20"/>
-              </w:rPr>
-              <w:t>McKinsey &amp; Company</w:t>
+              <w:t xml:space="preserve">Currently, I work as a Consultant </w:t>
+            </w:r>
+            <w:r>
+              <w:rPr>
+                <w:sz w:val="20"/>
+                <w:szCs w:val="20"/>
+              </w:rPr>
+              <w:t xml:space="preserve">Senior Data Scientist </w:t>
+            </w:r>
+            <w:r>
+              <w:rPr>
+                <w:sz w:val="20"/>
+                <w:szCs w:val="20"/>
+              </w:rPr>
+              <w:t>at Deloitte. In this role, I’m responsible for modularizing and adding machine learning features</w:t>
+            </w:r>
+            <w:r>
+              <w:rPr>
+                <w:sz w:val="20"/>
+                <w:szCs w:val="20"/>
+              </w:rPr>
+              <w:t xml:space="preserve"> </w:t>
+            </w:r>
+            <w:r>
+              <w:rPr>
+                <w:sz w:val="20"/>
+                <w:szCs w:val="20"/>
+              </w:rPr>
+              <w:t>to Python OR repositories, with a focus on maximizing profit in the Oil &amp; Gas Supply Chain Network.</w:t>
+            </w:r>
+          </w:p>
+          <w:p>
+            <w:pPr>
+              <w:rPr>
+                <w:sz w:val="20"/>
+                <w:szCs w:val="20"/>
+              </w:rPr>
+            </w:pPr>
+          </w:p>
+          <w:p>
+            <w:pPr>
+              <w:rPr>
+                <w:sz w:val="20"/>
+                <w:szCs w:val="20"/>
+              </w:rPr>
+            </w:pPr>
+            <w:r>
+              <w:rPr>
+                <w:sz w:val="20"/>
+                <w:szCs w:val="20"/>
+              </w:rPr>
+              <w:t>Previously, I worked as a Data Engineer at L</w:t>
+            </w:r>
+            <w:r>
+              <w:rPr>
+                <w:sz w:val="20"/>
+                <w:szCs w:val="20"/>
+              </w:rPr>
+              <w:t>TIMindtree</w:t>
+            </w:r>
+            <w:r>
+              <w:rPr>
+                <w:sz w:val="20"/>
+                <w:szCs w:val="20"/>
+              </w:rPr>
+              <w:t xml:space="preserve"> for 2.2 years, where I gained extensive experience in Big Data </w:t>
+            </w:r>
+            <w:r>
+              <w:rPr>
+                <w:sz w:val="20"/>
+                <w:szCs w:val="20"/>
+              </w:rPr>
+              <w:t>development.</w:t>
+            </w:r>
+            <w:r>
+              <w:rPr>
+                <w:sz w:val="20"/>
+                <w:szCs w:val="20"/>
+              </w:rPr>
+              <w:t xml:space="preserve"> </w:t>
+            </w:r>
+          </w:p>
+          <w:p>
+            <w:pPr>
+              <w:rPr>
+                <w:sz w:val="20"/>
+                <w:szCs w:val="20"/>
+              </w:rPr>
+            </w:pPr>
+            <w:r>
+              <w:rPr>
+                <w:sz w:val="20"/>
+                <w:szCs w:val="20"/>
+              </w:rPr>
+              <w:t>and honed my skills in Py</w:t>
+            </w:r>
+            <w:r>
+              <w:rPr>
+                <w:sz w:val="20"/>
+                <w:szCs w:val="20"/>
+              </w:rPr>
+              <w:t>-</w:t>
+            </w:r>
+            <w:r>
+              <w:rPr>
+                <w:sz w:val="20"/>
+                <w:szCs w:val="20"/>
+              </w:rPr>
+              <w:t>Spark, SQL, AWS cloud and advanced Databricks.</w:t>
+            </w:r>
+            <w:r>
+              <w:rPr>
+                <w:sz w:val="20"/>
+                <w:szCs w:val="20"/>
+              </w:rPr>
+              <w:t xml:space="preserve"> </w:t>
+            </w:r>
+            <w:r>
+              <w:rPr>
+                <w:sz w:val="20"/>
+                <w:szCs w:val="20"/>
+              </w:rPr>
+              <w:t>Till now I have worked in various Domains like Telecommunication, Banking, HealthCare-Insurance and ERI domains.</w:t>
+            </w:r>
+          </w:p>
+          <w:p>
+            <w:pPr>
+              <w:rPr>
+                <w:sz w:val="20"/>
+                <w:szCs w:val="20"/>
+              </w:rPr>
+            </w:pPr>
+          </w:p>
+          <w:p>
+            <w:pPr>
+              <w:rPr>
+                <w:sz w:val="20"/>
+                <w:szCs w:val="20"/>
+              </w:rPr>
+            </w:pPr>
+            <w:r>
+              <w:rPr>
+                <w:sz w:val="20"/>
+                <w:szCs w:val="20"/>
+              </w:rPr>
+              <w:t>I’m e</w:t>
+            </w:r>
+            <w:r>
+              <w:rPr>
+                <w:sz w:val="20"/>
+                <w:szCs w:val="20"/>
+              </w:rPr>
+              <w:t xml:space="preserve">xperienced in designing and developing machine learning and deep learning solutions. Comprehensive knowledge of all major ML </w:t>
+            </w:r>
+            <w:r>
+              <w:rPr>
+                <w:sz w:val="20"/>
+                <w:szCs w:val="20"/>
+              </w:rPr>
+              <w:t xml:space="preserve">Algorithms </w:t>
+            </w:r>
+            <w:r>
+              <w:rPr>
+                <w:sz w:val="20"/>
+                <w:szCs w:val="20"/>
+              </w:rPr>
+              <w:t xml:space="preserve">and DL </w:t>
+            </w:r>
+            <w:r>
+              <w:rPr>
+                <w:sz w:val="20"/>
+                <w:szCs w:val="20"/>
+              </w:rPr>
+              <w:t>Architecture</w:t>
+            </w:r>
+            <w:r>
+              <w:rPr>
+                <w:sz w:val="20"/>
+                <w:szCs w:val="20"/>
+              </w:rPr>
+              <w:t>, with the ability to select and implement the best approach using Scikit-learn</w:t>
+            </w:r>
+            <w:r>
+              <w:rPr>
+                <w:sz w:val="20"/>
+                <w:szCs w:val="20"/>
+              </w:rPr>
+              <w:t xml:space="preserve">, </w:t>
+            </w:r>
+            <w:r>
+              <w:rPr>
+                <w:sz w:val="20"/>
+                <w:szCs w:val="20"/>
+              </w:rPr>
+              <w:t>TensorFlow</w:t>
+            </w:r>
+            <w:r>
+              <w:rPr>
+                <w:sz w:val="20"/>
+                <w:szCs w:val="20"/>
+              </w:rPr>
+              <w:t xml:space="preserve"> &amp; PyTorch</w:t>
             </w:r>
             <w:r>
               <w:rPr>
@@ -489,391 +679,104 @@
                 <w:szCs w:val="20"/>
               </w:rPr>
             </w:pPr>
-            <w:r>
-              <w:rPr>
-                <w:sz w:val="20"/>
-                <w:szCs w:val="20"/>
-              </w:rPr>
-              <w:t xml:space="preserve">Currently I’m working as a </w:t>
-            </w:r>
-            <w:r>
-              <w:rPr>
-                <w:b/>
-                <w:bCs/>
-                <w:sz w:val="20"/>
-                <w:szCs w:val="20"/>
-              </w:rPr>
-              <w:t>Consultant</w:t>
-            </w:r>
-            <w:r>
-              <w:rPr>
-                <w:b/>
-                <w:bCs/>
-                <w:sz w:val="20"/>
-                <w:szCs w:val="20"/>
-              </w:rPr>
-              <w:t xml:space="preserve"> </w:t>
-            </w:r>
-            <w:r>
-              <w:rPr>
-                <w:sz w:val="20"/>
-                <w:szCs w:val="20"/>
-              </w:rPr>
-              <w:t xml:space="preserve">- </w:t>
-            </w:r>
-            <w:r>
-              <w:rPr>
-                <w:b/>
-                <w:bCs/>
-                <w:sz w:val="20"/>
-                <w:szCs w:val="20"/>
-              </w:rPr>
-              <w:t>Data Scientist</w:t>
-            </w:r>
-            <w:r>
-              <w:rPr>
-                <w:b/>
-                <w:bCs/>
-                <w:sz w:val="20"/>
-                <w:szCs w:val="20"/>
-              </w:rPr>
-              <w:t xml:space="preserve"> 5</w:t>
-            </w:r>
-            <w:r>
-              <w:rPr>
-                <w:sz w:val="20"/>
-                <w:szCs w:val="20"/>
-              </w:rPr>
-              <w:t xml:space="preserve"> </w:t>
-            </w:r>
-            <w:r>
-              <w:rPr>
-                <w:b/>
-                <w:bCs/>
-                <w:sz w:val="20"/>
-                <w:szCs w:val="20"/>
-              </w:rPr>
-              <w:t>in Deloitte</w:t>
-            </w:r>
-            <w:r>
-              <w:rPr>
-                <w:sz w:val="20"/>
-                <w:szCs w:val="20"/>
-              </w:rPr>
-              <w:t xml:space="preserve"> on Operation Research Project which has multiple Python Optimization repositories built for production scheduling, supply chain management, and transportation logistics, for enhancing efficiency and reducing costs.</w:t>
-            </w:r>
-          </w:p>
-          <w:p>
-            <w:pPr>
-              <w:rPr>
-                <w:sz w:val="20"/>
-                <w:szCs w:val="20"/>
-              </w:rPr>
-            </w:pPr>
-            <w:r>
-              <w:rPr>
-                <w:sz w:val="20"/>
-                <w:szCs w:val="20"/>
-              </w:rPr>
-              <w:t>I have been using advanced Python concepts and Python Object Oriented approach and modularizing these repositories end-to-end for easy scalability to</w:t>
-            </w:r>
-            <w:r>
-              <w:rPr>
-                <w:sz w:val="20"/>
-                <w:szCs w:val="20"/>
-              </w:rPr>
-              <w:t xml:space="preserve"> </w:t>
-            </w:r>
-            <w:r>
-              <w:rPr>
-                <w:sz w:val="20"/>
-                <w:szCs w:val="20"/>
-              </w:rPr>
-              <w:t>Azure Cloud and Azure ML Integration and to obtain faster output responses.</w:t>
-            </w:r>
-          </w:p>
-          <w:p>
-            <w:pPr>
-              <w:rPr>
-                <w:sz w:val="20"/>
-                <w:szCs w:val="20"/>
-              </w:rPr>
-            </w:pPr>
-          </w:p>
-          <w:p>
-            <w:pPr>
-              <w:rPr>
-                <w:sz w:val="20"/>
-                <w:szCs w:val="20"/>
-              </w:rPr>
-            </w:pPr>
-            <w:r>
-              <w:rPr>
-                <w:sz w:val="20"/>
-                <w:szCs w:val="20"/>
-              </w:rPr>
-              <w:t xml:space="preserve">With nearly five years of professional experience in software development, I have honed my skills in a variety of technologies. My expertise includes </w:t>
-            </w:r>
-            <w:r>
-              <w:rPr>
-                <w:b/>
-                <w:bCs/>
-                <w:sz w:val="20"/>
-                <w:szCs w:val="20"/>
-              </w:rPr>
-              <w:t>Python,</w:t>
-            </w:r>
-            <w:r>
-              <w:rPr>
-                <w:b/>
-                <w:bCs/>
-                <w:sz w:val="20"/>
-                <w:szCs w:val="20"/>
-              </w:rPr>
-              <w:t xml:space="preserve"> Machine Learning - Deep Learning Algorithms,</w:t>
-            </w:r>
-            <w:r>
-              <w:rPr>
-                <w:b/>
-                <w:bCs/>
-                <w:sz w:val="20"/>
-                <w:szCs w:val="20"/>
-              </w:rPr>
-              <w:t xml:space="preserve"> </w:t>
-            </w:r>
-            <w:proofErr w:type="spellStart"/>
-            <w:r>
-              <w:rPr>
-                <w:b/>
-                <w:bCs/>
-                <w:sz w:val="20"/>
-                <w:szCs w:val="20"/>
-              </w:rPr>
-              <w:t>Py</w:t>
-            </w:r>
-            <w:proofErr w:type="spellEnd"/>
-            <w:r>
-              <w:rPr>
-                <w:b/>
-                <w:bCs/>
-                <w:sz w:val="20"/>
-                <w:szCs w:val="20"/>
-              </w:rPr>
-              <w:t>-</w:t>
-            </w:r>
-            <w:r>
-              <w:rPr>
-                <w:b/>
-                <w:bCs/>
-                <w:sz w:val="20"/>
-                <w:szCs w:val="20"/>
-              </w:rPr>
-              <w:t>Spark, SQL</w:t>
-            </w:r>
-            <w:r>
-              <w:rPr>
-                <w:sz w:val="20"/>
-                <w:szCs w:val="20"/>
-              </w:rPr>
-              <w:t xml:space="preserve">, </w:t>
-            </w:r>
-            <w:r>
-              <w:rPr>
-                <w:b/>
-                <w:bCs/>
-                <w:sz w:val="20"/>
-                <w:szCs w:val="20"/>
-              </w:rPr>
-              <w:t>AWS &amp; Azure Cloud</w:t>
-            </w:r>
-            <w:r>
-              <w:rPr>
-                <w:sz w:val="20"/>
-                <w:szCs w:val="20"/>
-              </w:rPr>
-              <w:t>.</w:t>
-            </w:r>
-            <w:r>
-              <w:rPr>
-                <w:sz w:val="20"/>
-                <w:szCs w:val="20"/>
-              </w:rPr>
-              <w:t xml:space="preserve"> </w:t>
-            </w:r>
-            <w:r>
-              <w:rPr>
-                <w:sz w:val="20"/>
-                <w:szCs w:val="20"/>
-              </w:rPr>
-              <w:t xml:space="preserve">I am proficient in using Azure ML and have a strong command of </w:t>
-            </w:r>
-            <w:r>
-              <w:rPr>
-                <w:b/>
-                <w:bCs/>
-                <w:sz w:val="20"/>
-                <w:szCs w:val="20"/>
-              </w:rPr>
-              <w:t>Databricks</w:t>
-            </w:r>
-            <w:r>
-              <w:rPr>
-                <w:sz w:val="20"/>
-                <w:szCs w:val="20"/>
-              </w:rPr>
-              <w:t>, including advanced features like Unity Catalogue, Lake House Architecture, Delta Lake setup</w:t>
-            </w:r>
-            <w:r>
-              <w:rPr>
-                <w:sz w:val="20"/>
-                <w:szCs w:val="20"/>
-              </w:rPr>
-              <w:t>, Optimization of Data Storage using ZORDER, Bloom Filter, Liquid Clustering and other.</w:t>
-            </w:r>
-          </w:p>
-          <w:p>
-            <w:pPr>
-              <w:rPr>
-                <w:sz w:val="20"/>
-                <w:szCs w:val="20"/>
-              </w:rPr>
-            </w:pPr>
-          </w:p>
-          <w:p>
-            <w:pPr>
-              <w:rPr>
-                <w:sz w:val="20"/>
-                <w:szCs w:val="20"/>
-              </w:rPr>
-            </w:pPr>
-            <w:r>
-              <w:rPr>
-                <w:sz w:val="20"/>
-                <w:szCs w:val="20"/>
-              </w:rPr>
-              <w:t>In addition to my core skills, I have experience with big data tools such as Control-M, Airflow, Kafka Integration for Spark Streaming jobs, Hadoop, Snowflake, and AWS cloud. My proficiency extends to Git &amp; GitHub, and Linux, ensuring robust version control and efficient development workflows.</w:t>
-            </w:r>
-          </w:p>
-          <w:p>
-            <w:pPr>
-              <w:rPr>
-                <w:sz w:val="20"/>
-                <w:szCs w:val="20"/>
-              </w:rPr>
-            </w:pPr>
-          </w:p>
-          <w:p>
-            <w:pPr>
-              <w:rPr>
-                <w:sz w:val="20"/>
-                <w:szCs w:val="20"/>
-              </w:rPr>
-            </w:pPr>
-            <w:r>
-              <w:rPr>
-                <w:sz w:val="20"/>
-                <w:szCs w:val="20"/>
-              </w:rPr>
-              <w:t xml:space="preserve">Additionally, I have experience in </w:t>
-            </w:r>
-            <w:r>
-              <w:rPr>
-                <w:b/>
-                <w:bCs/>
-                <w:sz w:val="20"/>
-                <w:szCs w:val="20"/>
-              </w:rPr>
-              <w:t>building and customizing agents using Microsoft Copilot Studio, integrating Generative AI, Azure AI, and Dynamics 365</w:t>
-            </w:r>
-            <w:r>
-              <w:rPr>
-                <w:sz w:val="20"/>
-                <w:szCs w:val="20"/>
-              </w:rPr>
-              <w:t>, enhancing automation and AI-driven solutions.</w:t>
-            </w:r>
-          </w:p>
-          <w:p>
-            <w:pPr>
-              <w:rPr>
-                <w:sz w:val="20"/>
-                <w:szCs w:val="20"/>
-              </w:rPr>
-            </w:pPr>
-          </w:p>
-          <w:p>
-            <w:pPr>
-              <w:rPr>
-                <w:sz w:val="20"/>
-                <w:szCs w:val="20"/>
-              </w:rPr>
-            </w:pPr>
-            <w:r>
-              <w:rPr>
-                <w:sz w:val="20"/>
-                <w:szCs w:val="20"/>
-              </w:rPr>
-              <w:t>My background as a Data Scientist, combined with prior experience as a Data Engineer and Software Developer, positions me well to contribute effectively to your team.</w:t>
-            </w:r>
-            <w:r>
-              <w:rPr>
-                <w:sz w:val="20"/>
-                <w:szCs w:val="20"/>
-              </w:rPr>
-              <w:t xml:space="preserve"> </w:t>
-            </w:r>
-            <w:r>
-              <w:rPr>
-                <w:sz w:val="20"/>
-                <w:szCs w:val="20"/>
-              </w:rPr>
-              <w:t xml:space="preserve">I have implemented a wide range of ML algorithms, worked with TensorFlow, Hugging Face, and Google Translation Models, and am </w:t>
-            </w:r>
-            <w:r>
-              <w:rPr>
-                <w:b/>
-                <w:bCs/>
-                <w:sz w:val="20"/>
-                <w:szCs w:val="20"/>
-              </w:rPr>
-              <w:t>certified as an Azure ML Data Scientist</w:t>
-            </w:r>
-            <w:r>
-              <w:rPr>
-                <w:sz w:val="20"/>
-                <w:szCs w:val="20"/>
-              </w:rPr>
-              <w:t>.</w:t>
-            </w:r>
-          </w:p>
-          <w:p>
-            <w:pPr>
-              <w:rPr>
-                <w:sz w:val="20"/>
-                <w:szCs w:val="20"/>
-              </w:rPr>
-            </w:pPr>
-          </w:p>
-          <w:p>
-            <w:pPr>
-              <w:rPr>
-                <w:sz w:val="20"/>
-                <w:szCs w:val="20"/>
-              </w:rPr>
-            </w:pPr>
-            <w:r>
-              <w:rPr>
-                <w:sz w:val="20"/>
-                <w:szCs w:val="20"/>
-              </w:rPr>
-              <w:t>I am enthusiastic about the opportunity to bring my skills and experience to your organization. Please feel free to contact me if you require any additional information.</w:t>
-            </w:r>
-            <w:r>
-              <w:rPr>
-                <w:sz w:val="20"/>
-                <w:szCs w:val="20"/>
-              </w:rPr>
-              <w:t xml:space="preserve"> </w:t>
+          </w:p>
+          <w:p>
+            <w:pPr>
+              <w:rPr>
+                <w:sz w:val="20"/>
+                <w:szCs w:val="20"/>
+              </w:rPr>
+            </w:pPr>
+            <w:r>
+              <w:rPr>
+                <w:sz w:val="20"/>
+                <w:szCs w:val="20"/>
+              </w:rPr>
+              <w:t>I have good programming expertise in Python along with Big data tools such as PySpark, Control-M, Airflow, Kafka Integration for Spark Streaming jobs, Hadoop, Snowflake, and AWS cloud.</w:t>
+            </w:r>
+          </w:p>
+          <w:p>
+            <w:pPr>
+              <w:rPr>
+                <w:sz w:val="20"/>
+                <w:szCs w:val="20"/>
+              </w:rPr>
+            </w:pPr>
+            <w:r>
+              <w:rPr>
+                <w:sz w:val="20"/>
+                <w:szCs w:val="20"/>
+              </w:rPr>
+              <w:t>Strong command of Databricks, including advanced features like Unity Catalogue, Lake House Architecture, Delta Lake setup, Optimization of Data Storage using ZORDER, Bloom Filter, Liquid Clustering and other.</w:t>
+            </w:r>
+          </w:p>
+          <w:p>
+            <w:pPr>
+              <w:rPr>
+                <w:sz w:val="20"/>
+                <w:szCs w:val="20"/>
+              </w:rPr>
+            </w:pPr>
+          </w:p>
+          <w:p>
+            <w:pPr>
+              <w:rPr>
+                <w:sz w:val="20"/>
+                <w:szCs w:val="20"/>
+              </w:rPr>
+            </w:pPr>
+            <w:r>
+              <w:rPr>
+                <w:sz w:val="20"/>
+                <w:szCs w:val="20"/>
+              </w:rPr>
+              <w:t>I have experience in building and customizing agents using Microsoft Copilot Studio, integrating Generative AI, Azure AI, and Dynamics 365, enhancing automation and AI-driven solutions.</w:t>
+            </w:r>
+          </w:p>
+          <w:p>
+            <w:pPr>
+              <w:rPr>
+                <w:sz w:val="20"/>
+                <w:szCs w:val="20"/>
+              </w:rPr>
+            </w:pPr>
+          </w:p>
+          <w:p>
+            <w:pPr>
+              <w:rPr>
+                <w:sz w:val="20"/>
+                <w:szCs w:val="20"/>
+              </w:rPr>
+            </w:pPr>
+            <w:r>
+              <w:rPr>
+                <w:sz w:val="20"/>
+                <w:szCs w:val="20"/>
+              </w:rPr>
+              <w:t>I have extensive experience with development environments including VSCode, Jupyter Notebooks, Databricks, and IntelliJ, and am proficient in version control tools such as Git and GitHub.</w:t>
+            </w:r>
+          </w:p>
+          <w:p>
+            <w:pPr>
+              <w:rPr>
+                <w:sz w:val="20"/>
+                <w:szCs w:val="20"/>
+              </w:rPr>
+            </w:pPr>
+          </w:p>
+          <w:p>
+            <w:pPr>
+              <w:rPr>
+                <w:sz w:val="20"/>
+                <w:szCs w:val="20"/>
+              </w:rPr>
+            </w:pPr>
+            <w:r>
+              <w:rPr>
+                <w:sz w:val="20"/>
+                <w:szCs w:val="20"/>
+              </w:rPr>
+              <w:t>I am eager to contribute my expertise and drive innovation within your team. I look forward to discussing how my background aligns with your needs.</w:t>
             </w:r>
           </w:p>
           <w:p>
@@ -1955,6 +1858,7 @@
     <w:rsid w:val="008313F5"/>
     <w:rsid w:val="0086096C"/>
     <w:rsid w:val="0087171B"/>
+    <w:rsid w:val="00894358"/>
     <w:rsid w:val="00905CAA"/>
     <w:rsid w:val="009432A3"/>
     <w:rsid w:val="00950A10"/>
@@ -2678,6 +2582,35 @@
 </file>
 
 <file path=customXml/item1.xml><?xml version="1.0" encoding="utf-8"?>
+<p:properties xmlns:p="http://schemas.microsoft.com/office/2006/metadata/properties" xmlns:xsi="http://www.w3.org/2001/XMLSchema-instance" xmlns:pc="http://schemas.microsoft.com/office/infopath/2007/PartnerControls">
+  <documentManagement>
+    <_ip_UnifiedCompliancePolicyUIAction xmlns="http://schemas.microsoft.com/sharepoint/v3" xsi:nil="true"/>
+    <Image xmlns="71af3243-3dd4-4a8d-8c0d-dd76da1f02a5">
+      <Url xsi:nil="true"/>
+      <Description xsi:nil="true"/>
+    </Image>
+    <Status xmlns="71af3243-3dd4-4a8d-8c0d-dd76da1f02a5">Not started</Status>
+    <Background xmlns="71af3243-3dd4-4a8d-8c0d-dd76da1f02a5">false</Background>
+    <_ip_UnifiedCompliancePolicyProperties xmlns="http://schemas.microsoft.com/sharepoint/v3" xsi:nil="true"/>
+    <ImageTagsTaxHTField xmlns="71af3243-3dd4-4a8d-8c0d-dd76da1f02a5">
+      <Terms xmlns="http://schemas.microsoft.com/office/infopath/2007/PartnerControls"/>
+    </ImageTagsTaxHTField>
+    <TaxCatchAll xmlns="230e9df3-be65-4c73-a93b-d1236ebd677e" xsi:nil="true"/>
+    <MediaServiceKeyPoints xmlns="71af3243-3dd4-4a8d-8c0d-dd76da1f02a5" xsi:nil="true"/>
+  </documentManagement>
+</p:properties>
+</file>
+
+<file path=customXml/item2.xml><?xml version="1.0" encoding="utf-8"?>
+<?mso-contentType ?>
+<FormTemplates xmlns="http://schemas.microsoft.com/sharepoint/v3/contenttype/forms">
+  <Display>DocumentLibraryForm</Display>
+  <Edit>DocumentLibraryForm</Edit>
+  <New>DocumentLibraryForm</New>
+</FormTemplates>
+</file>
+
+<file path=customXml/item3.xml><?xml version="1.0" encoding="utf-8"?>
 <ct:contentTypeSchema xmlns:ct="http://schemas.microsoft.com/office/2006/metadata/contentType" xmlns:ma="http://schemas.microsoft.com/office/2006/metadata/properties/metaAttributes" ct:_="" ma:_="" ma:contentTypeName="Document" ma:contentTypeID="0x01010079F111ED35F8CC479449609E8A0923A6" ma:contentTypeVersion="26" ma:contentTypeDescription="Create a new document." ma:contentTypeScope="" ma:versionID="ac37c1753acd5e330d2062ccec26ea66">
   <xsd:schema xmlns:xsd="http://www.w3.org/2001/XMLSchema" xmlns:xs="http://www.w3.org/2001/XMLSchema" xmlns:p="http://schemas.microsoft.com/office/2006/metadata/properties" xmlns:ns1="http://schemas.microsoft.com/sharepoint/v3" xmlns:ns2="71af3243-3dd4-4a8d-8c0d-dd76da1f02a5" xmlns:ns3="16c05727-aa75-4e4a-9b5f-8a80a1165891" xmlns:ns4="230e9df3-be65-4c73-a93b-d1236ebd677e" targetNamespace="http://schemas.microsoft.com/office/2006/metadata/properties" ma:root="true" ma:fieldsID="3b340c7101c92c5120abd06486f94548" ns1:_="" ns2:_="" ns3:_="" ns4:_="">
     <xsd:import namespace="http://schemas.microsoft.com/sharepoint/v3"/>
@@ -2977,36 +2910,27 @@
 </ct:contentTypeSchema>
 </file>
 
-<file path=customXml/item2.xml><?xml version="1.0" encoding="utf-8"?>
-<?mso-contentType ?>
-<FormTemplates xmlns="http://schemas.microsoft.com/sharepoint/v3/contenttype/forms">
-  <Display>DocumentLibraryForm</Display>
-  <Edit>DocumentLibraryForm</Edit>
-  <New>DocumentLibraryForm</New>
-</FormTemplates>
+<file path=customXml/itemProps1.xml><?xml version="1.0" encoding="utf-8"?>
+<ds:datastoreItem xmlns:ds="http://schemas.openxmlformats.org/officeDocument/2006/customXml" ds:itemID="{CDFBC957-A774-43B6-A9C0-3ACCDEE5DDBB}">
+  <ds:schemaRefs>
+    <ds:schemaRef ds:uri="http://schemas.microsoft.com/office/2006/metadata/properties"/>
+    <ds:schemaRef ds:uri="http://schemas.microsoft.com/office/infopath/2007/PartnerControls"/>
+    <ds:schemaRef ds:uri="http://schemas.microsoft.com/sharepoint/v3"/>
+    <ds:schemaRef ds:uri="71af3243-3dd4-4a8d-8c0d-dd76da1f02a5"/>
+    <ds:schemaRef ds:uri="230e9df3-be65-4c73-a93b-d1236ebd677e"/>
+  </ds:schemaRefs>
+</ds:datastoreItem>
 </file>
 
-<file path=customXml/item3.xml><?xml version="1.0" encoding="utf-8"?>
-<p:properties xmlns:p="http://schemas.microsoft.com/office/2006/metadata/properties" xmlns:xsi="http://www.w3.org/2001/XMLSchema-instance" xmlns:pc="http://schemas.microsoft.com/office/infopath/2007/PartnerControls">
-  <documentManagement>
-    <_ip_UnifiedCompliancePolicyUIAction xmlns="http://schemas.microsoft.com/sharepoint/v3" xsi:nil="true"/>
-    <Image xmlns="71af3243-3dd4-4a8d-8c0d-dd76da1f02a5">
-      <Url xsi:nil="true"/>
-      <Description xsi:nil="true"/>
-    </Image>
-    <Status xmlns="71af3243-3dd4-4a8d-8c0d-dd76da1f02a5">Not started</Status>
-    <Background xmlns="71af3243-3dd4-4a8d-8c0d-dd76da1f02a5">false</Background>
-    <_ip_UnifiedCompliancePolicyProperties xmlns="http://schemas.microsoft.com/sharepoint/v3" xsi:nil="true"/>
-    <ImageTagsTaxHTField xmlns="71af3243-3dd4-4a8d-8c0d-dd76da1f02a5">
-      <Terms xmlns="http://schemas.microsoft.com/office/infopath/2007/PartnerControls"/>
-    </ImageTagsTaxHTField>
-    <TaxCatchAll xmlns="230e9df3-be65-4c73-a93b-d1236ebd677e" xsi:nil="true"/>
-    <MediaServiceKeyPoints xmlns="71af3243-3dd4-4a8d-8c0d-dd76da1f02a5" xsi:nil="true"/>
-  </documentManagement>
-</p:properties>
+<file path=customXml/itemProps2.xml><?xml version="1.0" encoding="utf-8"?>
+<ds:datastoreItem xmlns:ds="http://schemas.openxmlformats.org/officeDocument/2006/customXml" ds:itemID="{FCDEEC95-8B4B-4BBB-A718-9FB4375B7B5B}">
+  <ds:schemaRefs>
+    <ds:schemaRef ds:uri="http://schemas.microsoft.com/sharepoint/v3/contenttype/forms"/>
+  </ds:schemaRefs>
+</ds:datastoreItem>
 </file>
 
-<file path=customXml/itemProps1.xml><?xml version="1.0" encoding="utf-8"?>
+<file path=customXml/itemProps3.xml><?xml version="1.0" encoding="utf-8"?>
 <ds:datastoreItem xmlns:ds="http://schemas.openxmlformats.org/officeDocument/2006/customXml" ds:itemID="{2B60AD74-8BF4-448F-AAF3-6A7D52E4F01B}">
   <ds:schemaRefs>
     <ds:schemaRef ds:uri="http://schemas.microsoft.com/office/2006/metadata/contentType"/>
@@ -3027,26 +2951,6 @@
 </ds:datastoreItem>
 </file>
 
-<file path=customXml/itemProps2.xml><?xml version="1.0" encoding="utf-8"?>
-<ds:datastoreItem xmlns:ds="http://schemas.openxmlformats.org/officeDocument/2006/customXml" ds:itemID="{FCDEEC95-8B4B-4BBB-A718-9FB4375B7B5B}">
-  <ds:schemaRefs>
-    <ds:schemaRef ds:uri="http://schemas.microsoft.com/sharepoint/v3/contenttype/forms"/>
-  </ds:schemaRefs>
-</ds:datastoreItem>
-</file>
-
-<file path=customXml/itemProps3.xml><?xml version="1.0" encoding="utf-8"?>
-<ds:datastoreItem xmlns:ds="http://schemas.openxmlformats.org/officeDocument/2006/customXml" ds:itemID="{CDFBC957-A774-43B6-A9C0-3ACCDEE5DDBB}">
-  <ds:schemaRefs>
-    <ds:schemaRef ds:uri="http://schemas.microsoft.com/office/2006/metadata/properties"/>
-    <ds:schemaRef ds:uri="http://schemas.microsoft.com/office/infopath/2007/PartnerControls"/>
-    <ds:schemaRef ds:uri="http://schemas.microsoft.com/sharepoint/v3"/>
-    <ds:schemaRef ds:uri="71af3243-3dd4-4a8d-8c0d-dd76da1f02a5"/>
-    <ds:schemaRef ds:uri="230e9df3-be65-4c73-a93b-d1236ebd677e"/>
-  </ds:schemaRefs>
-</ds:datastoreItem>
-</file>
-
 <file path=docMetadata/LabelInfo.xml><?xml version="1.0" encoding="utf-8"?>
 <clbl:labelList xmlns:clbl="http://schemas.microsoft.com/office/2020/mipLabelMetadata">
   <clbl:label id="{ea60d57e-af5b-4752-ac57-3e4f28ca11dc}" enabled="1" method="Standard" siteId="{36da45f1-dd2c-4d1f-af13-5abe46b99921}" contentBits="0" removed="0"/>

</xml_diff>

<commit_message>
Resume and Cov Letter and Projects updated
</commit_message>
<xml_diff>
--- a/files/CoverLetter.docx
+++ b/files/CoverLetter.docx
@@ -1,6 +1,6 @@
 
 <file path=word/document.xml><?xml version="1.0" encoding="utf-8"?>
-<w:document xmlns:wpc="http://schemas.microsoft.com/office/word/2010/wordprocessingCanvas" xmlns:cx="http://schemas.microsoft.com/office/drawing/2014/chartex" xmlns:cx1="http://schemas.microsoft.com/office/drawing/2015/9/8/chartex" xmlns:cx2="http://schemas.microsoft.com/office/drawing/2015/10/21/chartex" xmlns:cx3="http://schemas.microsoft.com/office/drawing/2016/5/9/chartex" xmlns:cx4="http://schemas.microsoft.com/office/drawing/2016/5/10/chartex" xmlns:cx5="http://schemas.microsoft.com/office/drawing/2016/5/11/chartex" xmlns:cx6="http://schemas.microsoft.com/office/drawing/2016/5/12/chartex" xmlns:cx7="http://schemas.microsoft.com/office/drawing/2016/5/13/chartex" xmlns:cx8="http://schemas.microsoft.com/office/drawing/2016/5/14/chartex" xmlns:mc="http://schemas.openxmlformats.org/markup-compatibility/2006" xmlns:aink="http://schemas.microsoft.com/office/drawing/2016/ink" xmlns:am3d="http://schemas.microsoft.com/office/drawing/2017/model3d" xmlns:o="urn:schemas-microsoft-com:office:office" xmlns:oel="http://schemas.microsoft.com/office/2019/extlst" xmlns:r="http://schemas.openxmlformats.org/officeDocument/2006/relationships" xmlns:m="http://schemas.openxmlformats.org/officeDocument/2006/math" xmlns:v="urn:schemas-microsoft-com:vml" xmlns:wp14="http://schemas.microsoft.com/office/word/2010/wordprocessingDrawing" xmlns:wp="http://schemas.openxmlformats.org/drawingml/2006/wordprocessingDrawing" xmlns:w10="urn:schemas-microsoft-com:office:word" xmlns:w="http://schemas.openxmlformats.org/wordprocessingml/2006/main" xmlns:w14="http://schemas.microsoft.com/office/word/2010/wordml" xmlns:w15="http://schemas.microsoft.com/office/word/2012/wordml" xmlns:w16cex="http://schemas.microsoft.com/office/word/2018/wordml/cex" xmlns:w16cid="http://schemas.microsoft.com/office/word/2016/wordml/cid" xmlns:w16="http://schemas.microsoft.com/office/word/2018/wordml" xmlns:w16sdtdh="http://schemas.microsoft.com/office/word/2020/wordml/sdtdatahash" xmlns:w16se="http://schemas.microsoft.com/office/word/2015/wordml/symex" xmlns:wpg="http://schemas.microsoft.com/office/word/2010/wordprocessingGroup" xmlns:wpi="http://schemas.microsoft.com/office/word/2010/wordprocessingInk" xmlns:wne="http://schemas.microsoft.com/office/word/2006/wordml" xmlns:wps="http://schemas.microsoft.com/office/word/2010/wordprocessingShape" mc:Ignorable="w14 w15 w16se w16cid w16 w16cex w16sdtdh wp14">
+<w:document xmlns:wpc="http://schemas.microsoft.com/office/word/2010/wordprocessingCanvas" xmlns:cx="http://schemas.microsoft.com/office/drawing/2014/chartex" xmlns:cx1="http://schemas.microsoft.com/office/drawing/2015/9/8/chartex" xmlns:cx2="http://schemas.microsoft.com/office/drawing/2015/10/21/chartex" xmlns:cx3="http://schemas.microsoft.com/office/drawing/2016/5/9/chartex" xmlns:cx4="http://schemas.microsoft.com/office/drawing/2016/5/10/chartex" xmlns:cx5="http://schemas.microsoft.com/office/drawing/2016/5/11/chartex" xmlns:cx6="http://schemas.microsoft.com/office/drawing/2016/5/12/chartex" xmlns:cx7="http://schemas.microsoft.com/office/drawing/2016/5/13/chartex" xmlns:cx8="http://schemas.microsoft.com/office/drawing/2016/5/14/chartex" xmlns:mc="http://schemas.openxmlformats.org/markup-compatibility/2006" xmlns:aink="http://schemas.microsoft.com/office/drawing/2016/ink" xmlns:am3d="http://schemas.microsoft.com/office/drawing/2017/model3d" xmlns:o="urn:schemas-microsoft-com:office:office" xmlns:oel="http://schemas.microsoft.com/office/2019/extlst" xmlns:r="http://schemas.openxmlformats.org/officeDocument/2006/relationships" xmlns:m="http://schemas.openxmlformats.org/officeDocument/2006/math" xmlns:v="urn:schemas-microsoft-com:vml" xmlns:wp14="http://schemas.microsoft.com/office/word/2010/wordprocessingDrawing" xmlns:wp="http://schemas.openxmlformats.org/drawingml/2006/wordprocessingDrawing" xmlns:w10="urn:schemas-microsoft-com:office:word" xmlns:w="http://schemas.openxmlformats.org/wordprocessingml/2006/main" xmlns:w14="http://schemas.microsoft.com/office/word/2010/wordml" xmlns:w15="http://schemas.microsoft.com/office/word/2012/wordml" xmlns:w16cex="http://schemas.microsoft.com/office/word/2018/wordml/cex" xmlns:w16cid="http://schemas.microsoft.com/office/word/2016/wordml/cid" xmlns:w16="http://schemas.microsoft.com/office/word/2018/wordml" xmlns:w16du="http://schemas.microsoft.com/office/word/2023/wordml/word16du" xmlns:w16sdtdh="http://schemas.microsoft.com/office/word/2020/wordml/sdtdatahash" xmlns:w16sdtfl="http://schemas.microsoft.com/office/word/2024/wordml/sdtformatlock" xmlns:w16se="http://schemas.microsoft.com/office/word/2015/wordml/symex" xmlns:wpg="http://schemas.microsoft.com/office/word/2010/wordprocessingGroup" xmlns:wpi="http://schemas.microsoft.com/office/word/2010/wordprocessingInk" xmlns:wne="http://schemas.microsoft.com/office/word/2006/wordml" xmlns:wps="http://schemas.microsoft.com/office/word/2010/wordprocessingShape" mc:Ignorable="w14 w15 w16se w16cid w16 w16cex w16sdtdh w16sdtfl w16du wp14">
   <w:body>
     <w:p>
       <w:r>
@@ -230,21 +230,12 @@
                 <w:szCs w:val="20"/>
               </w:rPr>
             </w:pPr>
-            <w:proofErr w:type="spellStart"/>
-            <w:r>
-              <w:rPr>
-                <w:sz w:val="20"/>
-                <w:szCs w:val="20"/>
-              </w:rPr>
-              <w:t>Hoskote</w:t>
-            </w:r>
-            <w:proofErr w:type="spellEnd"/>
-            <w:r>
-              <w:rPr>
-                <w:sz w:val="20"/>
-                <w:szCs w:val="20"/>
-              </w:rPr>
-              <w:t xml:space="preserve"> (</w:t>
+            <w:r>
+              <w:rPr>
+                <w:sz w:val="20"/>
+                <w:szCs w:val="20"/>
+              </w:rPr>
+              <w:t>Hoskote (</w:t>
             </w:r>
             <w:proofErr w:type="spellStart"/>
             <w:r>
@@ -345,7 +336,13 @@
               <w:rPr>
                 <w:sz w:val="24"/>
               </w:rPr>
-              <w:t>Sir/Madam</w:t>
+              <w:t>Sir/</w:t>
+            </w:r>
+            <w:r>
+              <w:rPr>
+                <w:sz w:val="24"/>
+              </w:rPr>
+              <w:t>Madam</w:t>
             </w:r>
             <w:r>
               <w:rPr>
@@ -401,14 +398,14 @@
                 <w:sz w:val="20"/>
                 <w:szCs w:val="20"/>
               </w:rPr>
-              <w:t xml:space="preserve"> </w:t>
-            </w:r>
-            <w:r>
-              <w:rPr>
-                <w:sz w:val="20"/>
-                <w:szCs w:val="20"/>
-              </w:rPr>
-              <w:t>Job Role.</w:t>
+              <w:t xml:space="preserve"> Job Position</w:t>
+            </w:r>
+            <w:r>
+              <w:rPr>
+                <w:sz w:val="20"/>
+                <w:szCs w:val="20"/>
+              </w:rPr>
+              <w:t>.</w:t>
             </w:r>
           </w:p>
           <w:p>
@@ -444,7 +441,21 @@
                 <w:sz w:val="20"/>
                 <w:szCs w:val="20"/>
               </w:rPr>
-              <w:t xml:space="preserve"> years of experience in the Data Engineering, Data Science and SDE field.</w:t>
+              <w:t xml:space="preserve"> years of experience in the Data</w:t>
+            </w:r>
+            <w:r>
+              <w:rPr>
+                <w:sz w:val="20"/>
+                <w:szCs w:val="20"/>
+              </w:rPr>
+              <w:t xml:space="preserve"> AI/ML Field</w:t>
+            </w:r>
+            <w:r>
+              <w:rPr>
+                <w:sz w:val="20"/>
+                <w:szCs w:val="20"/>
+              </w:rPr>
+              <w:t>.</w:t>
             </w:r>
             <w:r>
               <w:rPr>
@@ -453,6 +464,14 @@
               </w:rPr>
               <w:t xml:space="preserve"> </w:t>
             </w:r>
+          </w:p>
+          <w:p>
+            <w:pPr>
+              <w:rPr>
+                <w:sz w:val="20"/>
+                <w:szCs w:val="20"/>
+              </w:rPr>
+            </w:pPr>
             <w:r>
               <w:rPr>
                 <w:sz w:val="20"/>
@@ -460,13 +479,71 @@
               </w:rPr>
               <w:t xml:space="preserve">Currently, I work as a </w:t>
             </w:r>
+            <w:r>
+              <w:rPr>
+                <w:sz w:val="20"/>
+                <w:szCs w:val="20"/>
+              </w:rPr>
+              <w:t xml:space="preserve">Senior Data Scientist </w:t>
+            </w:r>
+            <w:r>
+              <w:rPr>
+                <w:sz w:val="20"/>
+                <w:szCs w:val="20"/>
+              </w:rPr>
+              <w:t>at Deloitte. In this role, I’m responsible for modularizing and adding machine learning features</w:t>
+            </w:r>
+            <w:r>
+              <w:rPr>
+                <w:sz w:val="20"/>
+                <w:szCs w:val="20"/>
+              </w:rPr>
+              <w:t xml:space="preserve"> </w:t>
+            </w:r>
+            <w:r>
+              <w:rPr>
+                <w:sz w:val="20"/>
+                <w:szCs w:val="20"/>
+              </w:rPr>
+              <w:t>to Python OR repositories, with a focus on maximizing profit in the Supply Chain Network.</w:t>
+            </w:r>
+            <w:r>
+              <w:rPr>
+                <w:sz w:val="20"/>
+                <w:szCs w:val="20"/>
+              </w:rPr>
+              <w:t xml:space="preserve"> </w:t>
+            </w:r>
+            <w:proofErr w:type="spellStart"/>
+            <w:r>
+              <w:rPr>
+                <w:sz w:val="20"/>
+                <w:szCs w:val="20"/>
+              </w:rPr>
+              <w:t>Along side</w:t>
+            </w:r>
+            <w:proofErr w:type="spellEnd"/>
+            <w:r>
+              <w:rPr>
+                <w:sz w:val="20"/>
+                <w:szCs w:val="20"/>
+              </w:rPr>
+              <w:t xml:space="preserve"> have been involved in building GenAI solutions. </w:t>
+            </w:r>
+            <w:r>
+              <w:rPr>
+                <w:sz w:val="20"/>
+                <w:szCs w:val="20"/>
+              </w:rPr>
+              <w:t xml:space="preserve">I hold a Very Strong Expertise in ML </w:t>
+            </w:r>
             <w:proofErr w:type="gramStart"/>
             <w:r>
               <w:rPr>
                 <w:sz w:val="20"/>
                 <w:szCs w:val="20"/>
               </w:rPr>
-              <w:t>Consultant</w:t>
+              <w:t>Algos(</w:t>
             </w:r>
             <w:proofErr w:type="gramEnd"/>
             <w:r>
@@ -474,6 +551,34 @@
                 <w:sz w:val="20"/>
                 <w:szCs w:val="20"/>
               </w:rPr>
+              <w:t xml:space="preserve">Scikit </w:t>
+            </w:r>
+            <w:r>
+              <w:rPr>
+                <w:sz w:val="20"/>
+                <w:szCs w:val="20"/>
+              </w:rPr>
+              <w:t>L</w:t>
+            </w:r>
+            <w:r>
+              <w:rPr>
+                <w:sz w:val="20"/>
+                <w:szCs w:val="20"/>
+              </w:rPr>
+              <w:t xml:space="preserve">ib) and end to end DL </w:t>
+            </w:r>
+            <w:r>
+              <w:rPr>
+                <w:sz w:val="20"/>
+                <w:szCs w:val="20"/>
+              </w:rPr>
+              <w:t>Architectures</w:t>
+            </w:r>
+            <w:r>
+              <w:rPr>
+                <w:sz w:val="20"/>
+                <w:szCs w:val="20"/>
+              </w:rPr>
               <w:t xml:space="preserve"> </w:t>
             </w:r>
             <w:r>
@@ -481,21 +586,46 @@
                 <w:sz w:val="20"/>
                 <w:szCs w:val="20"/>
               </w:rPr>
-              <w:t>[</w:t>
-            </w:r>
-            <w:r>
-              <w:rPr>
-                <w:sz w:val="20"/>
-                <w:szCs w:val="20"/>
-              </w:rPr>
-              <w:t>Data Scientist</w:t>
-            </w:r>
-            <w:r>
-              <w:rPr>
-                <w:sz w:val="20"/>
-                <w:szCs w:val="20"/>
-              </w:rPr>
-              <w:t xml:space="preserve"> 5]</w:t>
+              <w:t>(</w:t>
+            </w:r>
+            <w:proofErr w:type="spellStart"/>
+            <w:r>
+              <w:rPr>
+                <w:sz w:val="20"/>
+                <w:szCs w:val="20"/>
+              </w:rPr>
+              <w:t>Tensorflow</w:t>
+            </w:r>
+            <w:proofErr w:type="spellEnd"/>
+            <w:r>
+              <w:rPr>
+                <w:sz w:val="20"/>
+                <w:szCs w:val="20"/>
+              </w:rPr>
+              <w:t xml:space="preserve"> &amp; </w:t>
+            </w:r>
+            <w:proofErr w:type="spellStart"/>
+            <w:r>
+              <w:rPr>
+                <w:sz w:val="20"/>
+                <w:szCs w:val="20"/>
+              </w:rPr>
+              <w:t>Pytorch</w:t>
+            </w:r>
+            <w:proofErr w:type="spellEnd"/>
+            <w:r>
+              <w:rPr>
+                <w:sz w:val="20"/>
+                <w:szCs w:val="20"/>
+              </w:rPr>
+              <w:t>)</w:t>
+            </w:r>
+            <w:r>
+              <w:rPr>
+                <w:sz w:val="20"/>
+                <w:szCs w:val="20"/>
+              </w:rPr>
+              <w:t xml:space="preserve"> and GenAI</w:t>
             </w:r>
             <w:r>
               <w:rPr>
@@ -504,96 +634,47 @@
               </w:rPr>
               <w:t xml:space="preserve"> </w:t>
             </w:r>
-            <w:r>
-              <w:rPr>
-                <w:sz w:val="20"/>
-                <w:szCs w:val="20"/>
-              </w:rPr>
-              <w:t>at Deloitte. In this role, I’m responsible for modularizing and adding machine learning features</w:t>
-            </w:r>
-            <w:r>
-              <w:rPr>
-                <w:sz w:val="20"/>
-                <w:szCs w:val="20"/>
-              </w:rPr>
-              <w:t xml:space="preserve"> </w:t>
-            </w:r>
-            <w:r>
-              <w:rPr>
-                <w:sz w:val="20"/>
-                <w:szCs w:val="20"/>
-              </w:rPr>
-              <w:t>to Python OR repositories, with a focus on maximizing profit in the Oil &amp; Gas Supply Chain Network.</w:t>
-            </w:r>
-            <w:r>
-              <w:rPr>
-                <w:sz w:val="20"/>
-                <w:szCs w:val="20"/>
-              </w:rPr>
-              <w:t xml:space="preserve"> I hold a Very Strong Expertise in ML </w:t>
-            </w:r>
             <w:proofErr w:type="gramStart"/>
             <w:r>
               <w:rPr>
                 <w:sz w:val="20"/>
                 <w:szCs w:val="20"/>
               </w:rPr>
-              <w:t>Algos(</w:t>
-            </w:r>
+              <w:t xml:space="preserve">[ </w:t>
+            </w:r>
+            <w:proofErr w:type="spellStart"/>
+            <w:r>
+              <w:rPr>
+                <w:sz w:val="20"/>
+                <w:szCs w:val="20"/>
+              </w:rPr>
+              <w:t>LangChain</w:t>
+            </w:r>
+            <w:proofErr w:type="spellEnd"/>
             <w:proofErr w:type="gramEnd"/>
             <w:r>
               <w:rPr>
                 <w:sz w:val="20"/>
                 <w:szCs w:val="20"/>
               </w:rPr>
-              <w:t xml:space="preserve">Scikit lib) and end to end DL </w:t>
-            </w:r>
-            <w:r>
-              <w:rPr>
-                <w:sz w:val="20"/>
-                <w:szCs w:val="20"/>
-              </w:rPr>
-              <w:t>Architectures</w:t>
-            </w:r>
-            <w:r>
-              <w:rPr>
-                <w:sz w:val="20"/>
-                <w:szCs w:val="20"/>
-              </w:rPr>
-              <w:t>(</w:t>
-            </w:r>
-            <w:proofErr w:type="spellStart"/>
-            <w:r>
-              <w:rPr>
-                <w:sz w:val="20"/>
-                <w:szCs w:val="20"/>
-              </w:rPr>
-              <w:t>Tensorflow</w:t>
-            </w:r>
-            <w:proofErr w:type="spellEnd"/>
-            <w:r>
-              <w:rPr>
-                <w:sz w:val="20"/>
-                <w:szCs w:val="20"/>
-              </w:rPr>
-              <w:t xml:space="preserve"> &amp; </w:t>
-            </w:r>
-            <w:proofErr w:type="spellStart"/>
-            <w:r>
-              <w:rPr>
-                <w:sz w:val="20"/>
-                <w:szCs w:val="20"/>
-              </w:rPr>
-              <w:t>Pytorch</w:t>
-            </w:r>
-            <w:proofErr w:type="spellEnd"/>
-            <w:r>
-              <w:rPr>
-                <w:sz w:val="20"/>
-                <w:szCs w:val="20"/>
-              </w:rPr>
-              <w:t>)</w:t>
-            </w:r>
+              <w:t xml:space="preserve">, RAG &amp; LLM </w:t>
+            </w:r>
+            <w:proofErr w:type="gramStart"/>
+            <w:r>
+              <w:rPr>
+                <w:sz w:val="20"/>
+                <w:szCs w:val="20"/>
+              </w:rPr>
+              <w:t>Models</w:t>
+            </w:r>
+            <w:r>
+              <w:rPr>
+                <w:sz w:val="20"/>
+                <w:szCs w:val="20"/>
+              </w:rPr>
+              <w:t xml:space="preserve"> ]</w:t>
+            </w:r>
+            <w:proofErr w:type="gramEnd"/>
           </w:p>
           <w:p>
             <w:pPr>
@@ -667,17 +748,8 @@
                 <w:sz w:val="20"/>
                 <w:szCs w:val="20"/>
               </w:rPr>
-              <w:t xml:space="preserve">and honed my skills in </w:t>
-            </w:r>
-            <w:proofErr w:type="spellStart"/>
-            <w:r>
-              <w:rPr>
-                <w:sz w:val="20"/>
-                <w:szCs w:val="20"/>
-              </w:rPr>
-              <w:t>Py</w:t>
-            </w:r>
-            <w:proofErr w:type="spellEnd"/>
+              <w:t>and honed my skills in Py</w:t>
+            </w:r>
             <w:r>
               <w:rPr>
                 <w:sz w:val="20"/>
@@ -829,147 +901,14 @@
                 <w:sz w:val="20"/>
                 <w:szCs w:val="20"/>
               </w:rPr>
-              <w:t xml:space="preserve">I have good programming expertise in Python along with </w:t>
-            </w:r>
-            <w:proofErr w:type="gramStart"/>
-            <w:r>
-              <w:rPr>
-                <w:sz w:val="20"/>
-                <w:szCs w:val="20"/>
-              </w:rPr>
-              <w:t>Big</w:t>
-            </w:r>
-            <w:proofErr w:type="gramEnd"/>
-            <w:r>
-              <w:rPr>
-                <w:sz w:val="20"/>
-                <w:szCs w:val="20"/>
-              </w:rPr>
-              <w:t xml:space="preserve"> data tools such as </w:t>
-            </w:r>
-            <w:proofErr w:type="spellStart"/>
-            <w:r>
-              <w:rPr>
-                <w:sz w:val="20"/>
-                <w:szCs w:val="20"/>
-              </w:rPr>
-              <w:t>PySpark</w:t>
-            </w:r>
-            <w:proofErr w:type="spellEnd"/>
-            <w:r>
-              <w:rPr>
-                <w:sz w:val="20"/>
-                <w:szCs w:val="20"/>
-              </w:rPr>
-              <w:t>, Control-M, Airflow, Kafka Integration for Spark Streaming jobs, Hadoop, Snowflake, and AWS cloud.</w:t>
-            </w:r>
-          </w:p>
-          <w:p>
-            <w:pPr>
-              <w:rPr>
-                <w:sz w:val="20"/>
-                <w:szCs w:val="20"/>
-              </w:rPr>
-            </w:pPr>
-            <w:r>
-              <w:rPr>
-                <w:sz w:val="20"/>
-                <w:szCs w:val="20"/>
-              </w:rPr>
-              <w:t>Strong command of Databricks, including advanced features like Unity Catalogue, Lake House Architecture, Delta Lake setup, Optimization of Data Storage using ZORDER, Bloom Filter, Liquid Clustering and other.</w:t>
-            </w:r>
-          </w:p>
-          <w:p>
-            <w:pPr>
-              <w:rPr>
-                <w:sz w:val="20"/>
-                <w:szCs w:val="20"/>
-              </w:rPr>
-            </w:pPr>
-          </w:p>
-          <w:p>
-            <w:pPr>
-              <w:rPr>
-                <w:sz w:val="20"/>
-                <w:szCs w:val="20"/>
-              </w:rPr>
-            </w:pPr>
-            <w:r>
-              <w:rPr>
-                <w:sz w:val="20"/>
-                <w:szCs w:val="20"/>
-              </w:rPr>
-              <w:t>I have experience in building and customizing agents using Microsoft Copilot Studio, integrating Generative AI, Azure AI, and Dynamics 365,</w:t>
-            </w:r>
-            <w:r>
-              <w:rPr>
-                <w:sz w:val="20"/>
-                <w:szCs w:val="20"/>
-              </w:rPr>
-              <w:t xml:space="preserve"> </w:t>
-            </w:r>
-            <w:proofErr w:type="spellStart"/>
-            <w:r>
-              <w:rPr>
-                <w:sz w:val="20"/>
-                <w:szCs w:val="20"/>
-              </w:rPr>
-              <w:t>PowerPlatform</w:t>
-            </w:r>
-            <w:proofErr w:type="spellEnd"/>
-            <w:r>
-              <w:rPr>
-                <w:sz w:val="20"/>
-                <w:szCs w:val="20"/>
-              </w:rPr>
-              <w:t xml:space="preserve"> enhancing automation and AI-driven solutions.</w:t>
-            </w:r>
-          </w:p>
-          <w:p>
-            <w:pPr>
-              <w:rPr>
-                <w:sz w:val="20"/>
-                <w:szCs w:val="20"/>
-              </w:rPr>
-            </w:pPr>
-            <w:r>
-              <w:rPr>
-                <w:sz w:val="20"/>
-                <w:szCs w:val="20"/>
-              </w:rPr>
-              <w:t xml:space="preserve">I have extensive experience with development environments including </w:t>
-            </w:r>
-            <w:proofErr w:type="spellStart"/>
-            <w:r>
-              <w:rPr>
-                <w:sz w:val="20"/>
-                <w:szCs w:val="20"/>
-              </w:rPr>
-              <w:t>VSCode</w:t>
-            </w:r>
-            <w:proofErr w:type="spellEnd"/>
-            <w:r>
-              <w:rPr>
-                <w:sz w:val="20"/>
-                <w:szCs w:val="20"/>
-              </w:rPr>
-              <w:t xml:space="preserve">, </w:t>
-            </w:r>
-            <w:proofErr w:type="spellStart"/>
-            <w:r>
-              <w:rPr>
-                <w:sz w:val="20"/>
-                <w:szCs w:val="20"/>
-              </w:rPr>
-              <w:t>Jupyter</w:t>
-            </w:r>
-            <w:proofErr w:type="spellEnd"/>
-            <w:r>
-              <w:rPr>
-                <w:sz w:val="20"/>
-                <w:szCs w:val="20"/>
-              </w:rPr>
-              <w:t xml:space="preserve"> Notebooks, Databricks, and IntelliJ, and am proficient in version control tools such as Git and GitHub.</w:t>
+              <w:t xml:space="preserve">Leveraging expertise in Generative AI and LLMs, I have built advanced RAG pipelines and multi-language translation solutions for complex, multilingual data challenges. Additionally, I have developed and customized AI agents using Microsoft Copilot Studio, seamlessly integrating Power Platform, Dynamics 365, and Azure </w:t>
+            </w:r>
+            <w:r>
+              <w:rPr>
+                <w:sz w:val="20"/>
+                <w:szCs w:val="20"/>
+              </w:rPr>
+              <w:t>AI.</w:t>
             </w:r>
           </w:p>
           <w:p>
@@ -1075,7 +1014,7 @@
 </file>
 
 <file path=word/endnotes.xml><?xml version="1.0" encoding="utf-8"?>
-<w:endnotes xmlns:wpc="http://schemas.microsoft.com/office/word/2010/wordprocessingCanvas" xmlns:cx="http://schemas.microsoft.com/office/drawing/2014/chartex" xmlns:cx1="http://schemas.microsoft.com/office/drawing/2015/9/8/chartex" xmlns:cx2="http://schemas.microsoft.com/office/drawing/2015/10/21/chartex" xmlns:cx3="http://schemas.microsoft.com/office/drawing/2016/5/9/chartex" xmlns:cx4="http://schemas.microsoft.com/office/drawing/2016/5/10/chartex" xmlns:cx5="http://schemas.microsoft.com/office/drawing/2016/5/11/chartex" xmlns:cx6="http://schemas.microsoft.com/office/drawing/2016/5/12/chartex" xmlns:cx7="http://schemas.microsoft.com/office/drawing/2016/5/13/chartex" xmlns:cx8="http://schemas.microsoft.com/office/drawing/2016/5/14/chartex" xmlns:mc="http://schemas.openxmlformats.org/markup-compatibility/2006" xmlns:aink="http://schemas.microsoft.com/office/drawing/2016/ink" xmlns:am3d="http://schemas.microsoft.com/office/drawing/2017/model3d" xmlns:o="urn:schemas-microsoft-com:office:office" xmlns:oel="http://schemas.microsoft.com/office/2019/extlst" xmlns:r="http://schemas.openxmlformats.org/officeDocument/2006/relationships" xmlns:m="http://schemas.openxmlformats.org/officeDocument/2006/math" xmlns:v="urn:schemas-microsoft-com:vml" xmlns:wp14="http://schemas.microsoft.com/office/word/2010/wordprocessingDrawing" xmlns:wp="http://schemas.openxmlformats.org/drawingml/2006/wordprocessingDrawing" xmlns:w10="urn:schemas-microsoft-com:office:word" xmlns:w="http://schemas.openxmlformats.org/wordprocessingml/2006/main" xmlns:w14="http://schemas.microsoft.com/office/word/2010/wordml" xmlns:w15="http://schemas.microsoft.com/office/word/2012/wordml" xmlns:w16cex="http://schemas.microsoft.com/office/word/2018/wordml/cex" xmlns:w16cid="http://schemas.microsoft.com/office/word/2016/wordml/cid" xmlns:w16="http://schemas.microsoft.com/office/word/2018/wordml" xmlns:w16sdtdh="http://schemas.microsoft.com/office/word/2020/wordml/sdtdatahash" xmlns:w16se="http://schemas.microsoft.com/office/word/2015/wordml/symex" xmlns:wpg="http://schemas.microsoft.com/office/word/2010/wordprocessingGroup" xmlns:wpi="http://schemas.microsoft.com/office/word/2010/wordprocessingInk" xmlns:wne="http://schemas.microsoft.com/office/word/2006/wordml" xmlns:wps="http://schemas.microsoft.com/office/word/2010/wordprocessingShape" mc:Ignorable="w14 w15 w16se w16cid w16 w16cex w16sdtdh wp14">
+<w:endnotes xmlns:wpc="http://schemas.microsoft.com/office/word/2010/wordprocessingCanvas" xmlns:cx="http://schemas.microsoft.com/office/drawing/2014/chartex" xmlns:cx1="http://schemas.microsoft.com/office/drawing/2015/9/8/chartex" xmlns:cx2="http://schemas.microsoft.com/office/drawing/2015/10/21/chartex" xmlns:cx3="http://schemas.microsoft.com/office/drawing/2016/5/9/chartex" xmlns:cx4="http://schemas.microsoft.com/office/drawing/2016/5/10/chartex" xmlns:cx5="http://schemas.microsoft.com/office/drawing/2016/5/11/chartex" xmlns:cx6="http://schemas.microsoft.com/office/drawing/2016/5/12/chartex" xmlns:cx7="http://schemas.microsoft.com/office/drawing/2016/5/13/chartex" xmlns:cx8="http://schemas.microsoft.com/office/drawing/2016/5/14/chartex" xmlns:mc="http://schemas.openxmlformats.org/markup-compatibility/2006" xmlns:aink="http://schemas.microsoft.com/office/drawing/2016/ink" xmlns:am3d="http://schemas.microsoft.com/office/drawing/2017/model3d" xmlns:o="urn:schemas-microsoft-com:office:office" xmlns:oel="http://schemas.microsoft.com/office/2019/extlst" xmlns:r="http://schemas.openxmlformats.org/officeDocument/2006/relationships" xmlns:m="http://schemas.openxmlformats.org/officeDocument/2006/math" xmlns:v="urn:schemas-microsoft-com:vml" xmlns:wp14="http://schemas.microsoft.com/office/word/2010/wordprocessingDrawing" xmlns:wp="http://schemas.openxmlformats.org/drawingml/2006/wordprocessingDrawing" xmlns:w10="urn:schemas-microsoft-com:office:word" xmlns:w="http://schemas.openxmlformats.org/wordprocessingml/2006/main" xmlns:w14="http://schemas.microsoft.com/office/word/2010/wordml" xmlns:w15="http://schemas.microsoft.com/office/word/2012/wordml" xmlns:w16cex="http://schemas.microsoft.com/office/word/2018/wordml/cex" xmlns:w16cid="http://schemas.microsoft.com/office/word/2016/wordml/cid" xmlns:w16="http://schemas.microsoft.com/office/word/2018/wordml" xmlns:w16du="http://schemas.microsoft.com/office/word/2023/wordml/word16du" xmlns:w16sdtdh="http://schemas.microsoft.com/office/word/2020/wordml/sdtdatahash" xmlns:w16sdtfl="http://schemas.microsoft.com/office/word/2024/wordml/sdtformatlock" xmlns:w16se="http://schemas.microsoft.com/office/word/2015/wordml/symex" xmlns:wpg="http://schemas.microsoft.com/office/word/2010/wordprocessingGroup" xmlns:wpi="http://schemas.microsoft.com/office/word/2010/wordprocessingInk" xmlns:wne="http://schemas.microsoft.com/office/word/2006/wordml" xmlns:wps="http://schemas.microsoft.com/office/word/2010/wordprocessingShape" mc:Ignorable="w14 w15 w16se w16cid w16 w16cex w16sdtdh w16sdtfl w16du wp14">
   <w:endnote w:type="separator" w:id="-1">
     <w:p>
       <w:r>
@@ -1097,7 +1036,7 @@
 </file>
 
 <file path=word/footnotes.xml><?xml version="1.0" encoding="utf-8"?>
-<w:footnotes xmlns:wpc="http://schemas.microsoft.com/office/word/2010/wordprocessingCanvas" xmlns:cx="http://schemas.microsoft.com/office/drawing/2014/chartex" xmlns:cx1="http://schemas.microsoft.com/office/drawing/2015/9/8/chartex" xmlns:cx2="http://schemas.microsoft.com/office/drawing/2015/10/21/chartex" xmlns:cx3="http://schemas.microsoft.com/office/drawing/2016/5/9/chartex" xmlns:cx4="http://schemas.microsoft.com/office/drawing/2016/5/10/chartex" xmlns:cx5="http://schemas.microsoft.com/office/drawing/2016/5/11/chartex" xmlns:cx6="http://schemas.microsoft.com/office/drawing/2016/5/12/chartex" xmlns:cx7="http://schemas.microsoft.com/office/drawing/2016/5/13/chartex" xmlns:cx8="http://schemas.microsoft.com/office/drawing/2016/5/14/chartex" xmlns:mc="http://schemas.openxmlformats.org/markup-compatibility/2006" xmlns:aink="http://schemas.microsoft.com/office/drawing/2016/ink" xmlns:am3d="http://schemas.microsoft.com/office/drawing/2017/model3d" xmlns:o="urn:schemas-microsoft-com:office:office" xmlns:oel="http://schemas.microsoft.com/office/2019/extlst" xmlns:r="http://schemas.openxmlformats.org/officeDocument/2006/relationships" xmlns:m="http://schemas.openxmlformats.org/officeDocument/2006/math" xmlns:v="urn:schemas-microsoft-com:vml" xmlns:wp14="http://schemas.microsoft.com/office/word/2010/wordprocessingDrawing" xmlns:wp="http://schemas.openxmlformats.org/drawingml/2006/wordprocessingDrawing" xmlns:w10="urn:schemas-microsoft-com:office:word" xmlns:w="http://schemas.openxmlformats.org/wordprocessingml/2006/main" xmlns:w14="http://schemas.microsoft.com/office/word/2010/wordml" xmlns:w15="http://schemas.microsoft.com/office/word/2012/wordml" xmlns:w16cex="http://schemas.microsoft.com/office/word/2018/wordml/cex" xmlns:w16cid="http://schemas.microsoft.com/office/word/2016/wordml/cid" xmlns:w16="http://schemas.microsoft.com/office/word/2018/wordml" xmlns:w16sdtdh="http://schemas.microsoft.com/office/word/2020/wordml/sdtdatahash" xmlns:w16se="http://schemas.microsoft.com/office/word/2015/wordml/symex" xmlns:wpg="http://schemas.microsoft.com/office/word/2010/wordprocessingGroup" xmlns:wpi="http://schemas.microsoft.com/office/word/2010/wordprocessingInk" xmlns:wne="http://schemas.microsoft.com/office/word/2006/wordml" xmlns:wps="http://schemas.microsoft.com/office/word/2010/wordprocessingShape" mc:Ignorable="w14 w15 w16se w16cid w16 w16cex w16sdtdh wp14">
+<w:footnotes xmlns:wpc="http://schemas.microsoft.com/office/word/2010/wordprocessingCanvas" xmlns:cx="http://schemas.microsoft.com/office/drawing/2014/chartex" xmlns:cx1="http://schemas.microsoft.com/office/drawing/2015/9/8/chartex" xmlns:cx2="http://schemas.microsoft.com/office/drawing/2015/10/21/chartex" xmlns:cx3="http://schemas.microsoft.com/office/drawing/2016/5/9/chartex" xmlns:cx4="http://schemas.microsoft.com/office/drawing/2016/5/10/chartex" xmlns:cx5="http://schemas.microsoft.com/office/drawing/2016/5/11/chartex" xmlns:cx6="http://schemas.microsoft.com/office/drawing/2016/5/12/chartex" xmlns:cx7="http://schemas.microsoft.com/office/drawing/2016/5/13/chartex" xmlns:cx8="http://schemas.microsoft.com/office/drawing/2016/5/14/chartex" xmlns:mc="http://schemas.openxmlformats.org/markup-compatibility/2006" xmlns:aink="http://schemas.microsoft.com/office/drawing/2016/ink" xmlns:am3d="http://schemas.microsoft.com/office/drawing/2017/model3d" xmlns:o="urn:schemas-microsoft-com:office:office" xmlns:oel="http://schemas.microsoft.com/office/2019/extlst" xmlns:r="http://schemas.openxmlformats.org/officeDocument/2006/relationships" xmlns:m="http://schemas.openxmlformats.org/officeDocument/2006/math" xmlns:v="urn:schemas-microsoft-com:vml" xmlns:wp14="http://schemas.microsoft.com/office/word/2010/wordprocessingDrawing" xmlns:wp="http://schemas.openxmlformats.org/drawingml/2006/wordprocessingDrawing" xmlns:w10="urn:schemas-microsoft-com:office:word" xmlns:w="http://schemas.openxmlformats.org/wordprocessingml/2006/main" xmlns:w14="http://schemas.microsoft.com/office/word/2010/wordml" xmlns:w15="http://schemas.microsoft.com/office/word/2012/wordml" xmlns:w16cex="http://schemas.microsoft.com/office/word/2018/wordml/cex" xmlns:w16cid="http://schemas.microsoft.com/office/word/2016/wordml/cid" xmlns:w16="http://schemas.microsoft.com/office/word/2018/wordml" xmlns:w16du="http://schemas.microsoft.com/office/word/2023/wordml/word16du" xmlns:w16sdtdh="http://schemas.microsoft.com/office/word/2020/wordml/sdtdatahash" xmlns:w16sdtfl="http://schemas.microsoft.com/office/word/2024/wordml/sdtformatlock" xmlns:w16se="http://schemas.microsoft.com/office/word/2015/wordml/symex" xmlns:wpg="http://schemas.microsoft.com/office/word/2010/wordprocessingGroup" xmlns:wpi="http://schemas.microsoft.com/office/word/2010/wordprocessingInk" xmlns:wne="http://schemas.microsoft.com/office/word/2006/wordml" xmlns:wps="http://schemas.microsoft.com/office/word/2010/wordprocessingShape" mc:Ignorable="w14 w15 w16se w16cid w16 w16cex w16sdtdh w16sdtfl w16du wp14">
   <w:footnote w:type="separator" w:id="-1">
     <w:p>
       <w:r>
@@ -1119,7 +1058,7 @@
 </file>
 
 <file path=word/numbering.xml><?xml version="1.0" encoding="utf-8"?>
-<w:numbering xmlns:wpc="http://schemas.microsoft.com/office/word/2010/wordprocessingCanvas" xmlns:cx="http://schemas.microsoft.com/office/drawing/2014/chartex" xmlns:cx1="http://schemas.microsoft.com/office/drawing/2015/9/8/chartex" xmlns:cx2="http://schemas.microsoft.com/office/drawing/2015/10/21/chartex" xmlns:cx3="http://schemas.microsoft.com/office/drawing/2016/5/9/chartex" xmlns:cx4="http://schemas.microsoft.com/office/drawing/2016/5/10/chartex" xmlns:cx5="http://schemas.microsoft.com/office/drawing/2016/5/11/chartex" xmlns:cx6="http://schemas.microsoft.com/office/drawing/2016/5/12/chartex" xmlns:cx7="http://schemas.microsoft.com/office/drawing/2016/5/13/chartex" xmlns:cx8="http://schemas.microsoft.com/office/drawing/2016/5/14/chartex" xmlns:mc="http://schemas.openxmlformats.org/markup-compatibility/2006" xmlns:aink="http://schemas.microsoft.com/office/drawing/2016/ink" xmlns:am3d="http://schemas.microsoft.com/office/drawing/2017/model3d" xmlns:o="urn:schemas-microsoft-com:office:office" xmlns:oel="http://schemas.microsoft.com/office/2019/extlst" xmlns:r="http://schemas.openxmlformats.org/officeDocument/2006/relationships" xmlns:m="http://schemas.openxmlformats.org/officeDocument/2006/math" xmlns:v="urn:schemas-microsoft-com:vml" xmlns:wp14="http://schemas.microsoft.com/office/word/2010/wordprocessingDrawing" xmlns:wp="http://schemas.openxmlformats.org/drawingml/2006/wordprocessingDrawing" xmlns:w10="urn:schemas-microsoft-com:office:word" xmlns:w="http://schemas.openxmlformats.org/wordprocessingml/2006/main" xmlns:w14="http://schemas.microsoft.com/office/word/2010/wordml" xmlns:w15="http://schemas.microsoft.com/office/word/2012/wordml" xmlns:w16cex="http://schemas.microsoft.com/office/word/2018/wordml/cex" xmlns:w16cid="http://schemas.microsoft.com/office/word/2016/wordml/cid" xmlns:w16="http://schemas.microsoft.com/office/word/2018/wordml" xmlns:w16sdtdh="http://schemas.microsoft.com/office/word/2020/wordml/sdtdatahash" xmlns:w16se="http://schemas.microsoft.com/office/word/2015/wordml/symex" xmlns:wpg="http://schemas.microsoft.com/office/word/2010/wordprocessingGroup" xmlns:wpi="http://schemas.microsoft.com/office/word/2010/wordprocessingInk" xmlns:wne="http://schemas.microsoft.com/office/word/2006/wordml" xmlns:wps="http://schemas.microsoft.com/office/word/2010/wordprocessingShape" mc:Ignorable="w14 w15 w16se w16cid w16 w16cex w16sdtdh wp14">
+<w:numbering xmlns:wpc="http://schemas.microsoft.com/office/word/2010/wordprocessingCanvas" xmlns:cx="http://schemas.microsoft.com/office/drawing/2014/chartex" xmlns:cx1="http://schemas.microsoft.com/office/drawing/2015/9/8/chartex" xmlns:cx2="http://schemas.microsoft.com/office/drawing/2015/10/21/chartex" xmlns:cx3="http://schemas.microsoft.com/office/drawing/2016/5/9/chartex" xmlns:cx4="http://schemas.microsoft.com/office/drawing/2016/5/10/chartex" xmlns:cx5="http://schemas.microsoft.com/office/drawing/2016/5/11/chartex" xmlns:cx6="http://schemas.microsoft.com/office/drawing/2016/5/12/chartex" xmlns:cx7="http://schemas.microsoft.com/office/drawing/2016/5/13/chartex" xmlns:cx8="http://schemas.microsoft.com/office/drawing/2016/5/14/chartex" xmlns:mc="http://schemas.openxmlformats.org/markup-compatibility/2006" xmlns:aink="http://schemas.microsoft.com/office/drawing/2016/ink" xmlns:am3d="http://schemas.microsoft.com/office/drawing/2017/model3d" xmlns:o="urn:schemas-microsoft-com:office:office" xmlns:oel="http://schemas.microsoft.com/office/2019/extlst" xmlns:r="http://schemas.openxmlformats.org/officeDocument/2006/relationships" xmlns:m="http://schemas.openxmlformats.org/officeDocument/2006/math" xmlns:v="urn:schemas-microsoft-com:vml" xmlns:wp14="http://schemas.microsoft.com/office/word/2010/wordprocessingDrawing" xmlns:wp="http://schemas.openxmlformats.org/drawingml/2006/wordprocessingDrawing" xmlns:w10="urn:schemas-microsoft-com:office:word" xmlns:w="http://schemas.openxmlformats.org/wordprocessingml/2006/main" xmlns:w14="http://schemas.microsoft.com/office/word/2010/wordml" xmlns:w15="http://schemas.microsoft.com/office/word/2012/wordml" xmlns:w16cex="http://schemas.microsoft.com/office/word/2018/wordml/cex" xmlns:w16cid="http://schemas.microsoft.com/office/word/2016/wordml/cid" xmlns:w16="http://schemas.microsoft.com/office/word/2018/wordml" xmlns:w16du="http://schemas.microsoft.com/office/word/2023/wordml/word16du" xmlns:w16sdtdh="http://schemas.microsoft.com/office/word/2020/wordml/sdtdatahash" xmlns:w16sdtfl="http://schemas.microsoft.com/office/word/2024/wordml/sdtformatlock" xmlns:w16se="http://schemas.microsoft.com/office/word/2015/wordml/symex" xmlns:wpg="http://schemas.microsoft.com/office/word/2010/wordprocessingGroup" xmlns:wpi="http://schemas.microsoft.com/office/word/2010/wordprocessingInk" xmlns:wne="http://schemas.microsoft.com/office/word/2006/wordml" xmlns:wps="http://schemas.microsoft.com/office/word/2010/wordprocessingShape" mc:Ignorable="w14 w15 w16se w16cid w16 w16cex w16sdtdh w16sdtfl w16du wp14">
   <w:abstractNum w:abstractNumId="0" w15:restartNumberingAfterBreak="0">
     <w:nsid w:val="FFFFFF89"/>
     <w:multiLevelType w:val="singleLevel"/>
@@ -1149,7 +1088,7 @@
 </file>
 
 <file path=word/styles.xml><?xml version="1.0" encoding="utf-8"?>
-<w:styles xmlns:mc="http://schemas.openxmlformats.org/markup-compatibility/2006" xmlns:r="http://schemas.openxmlformats.org/officeDocument/2006/relationships" xmlns:w="http://schemas.openxmlformats.org/wordprocessingml/2006/main" xmlns:w14="http://schemas.microsoft.com/office/word/2010/wordml" xmlns:w15="http://schemas.microsoft.com/office/word/2012/wordml" xmlns:w16cex="http://schemas.microsoft.com/office/word/2018/wordml/cex" xmlns:w16cid="http://schemas.microsoft.com/office/word/2016/wordml/cid" xmlns:w16="http://schemas.microsoft.com/office/word/2018/wordml" xmlns:w16sdtdh="http://schemas.microsoft.com/office/word/2020/wordml/sdtdatahash" xmlns:w16se="http://schemas.microsoft.com/office/word/2015/wordml/symex" mc:Ignorable="w14 w15 w16se w16cid w16 w16cex w16sdtdh">
+<w:styles xmlns:mc="http://schemas.openxmlformats.org/markup-compatibility/2006" xmlns:r="http://schemas.openxmlformats.org/officeDocument/2006/relationships" xmlns:w="http://schemas.openxmlformats.org/wordprocessingml/2006/main" xmlns:w14="http://schemas.microsoft.com/office/word/2010/wordml" xmlns:w15="http://schemas.microsoft.com/office/word/2012/wordml" xmlns:w16cex="http://schemas.microsoft.com/office/word/2018/wordml/cex" xmlns:w16cid="http://schemas.microsoft.com/office/word/2016/wordml/cid" xmlns:w16="http://schemas.microsoft.com/office/word/2018/wordml" xmlns:w16du="http://schemas.microsoft.com/office/word/2023/wordml/word16du" xmlns:w16sdtdh="http://schemas.microsoft.com/office/word/2020/wordml/sdtdatahash" xmlns:w16sdtfl="http://schemas.microsoft.com/office/word/2024/wordml/sdtformatlock" xmlns:w16se="http://schemas.microsoft.com/office/word/2015/wordml/symex" mc:Ignorable="w14 w15 w16se w16cid w16 w16cex w16sdtdh w16sdtfl w16du">
   <w:docDefaults>
     <w:rPrDefault>
       <w:rPr>
@@ -1632,7 +1571,6 @@
   <w:style w:type="character" w:default="1" w:styleId="DefaultParagraphFont">
     <w:name w:val="Default Paragraph Font"/>
     <w:uiPriority w:val="1"/>
-    <w:semiHidden/>
     <w:unhideWhenUsed/>
   </w:style>
   <w:style w:type="table" w:default="1" w:styleId="TableNormal">
@@ -1897,7 +1835,7 @@
 </file>
 
 <file path=word/glossary/document.xml><?xml version="1.0" encoding="utf-8"?>
-<w:glossaryDocument xmlns:wpc="http://schemas.microsoft.com/office/word/2010/wordprocessingCanvas" xmlns:cx="http://schemas.microsoft.com/office/drawing/2014/chartex" xmlns:cx1="http://schemas.microsoft.com/office/drawing/2015/9/8/chartex" xmlns:cx2="http://schemas.microsoft.com/office/drawing/2015/10/21/chartex" xmlns:cx3="http://schemas.microsoft.com/office/drawing/2016/5/9/chartex" xmlns:cx4="http://schemas.microsoft.com/office/drawing/2016/5/10/chartex" xmlns:cx5="http://schemas.microsoft.com/office/drawing/2016/5/11/chartex" xmlns:cx6="http://schemas.microsoft.com/office/drawing/2016/5/12/chartex" xmlns:cx7="http://schemas.microsoft.com/office/drawing/2016/5/13/chartex" xmlns:cx8="http://schemas.microsoft.com/office/drawing/2016/5/14/chartex" xmlns:mc="http://schemas.openxmlformats.org/markup-compatibility/2006" xmlns:aink="http://schemas.microsoft.com/office/drawing/2016/ink" xmlns:am3d="http://schemas.microsoft.com/office/drawing/2017/model3d" xmlns:o="urn:schemas-microsoft-com:office:office" xmlns:oel="http://schemas.microsoft.com/office/2019/extlst" xmlns:r="http://schemas.openxmlformats.org/officeDocument/2006/relationships" xmlns:m="http://schemas.openxmlformats.org/officeDocument/2006/math" xmlns:v="urn:schemas-microsoft-com:vml" xmlns:wp14="http://schemas.microsoft.com/office/word/2010/wordprocessingDrawing" xmlns:wp="http://schemas.openxmlformats.org/drawingml/2006/wordprocessingDrawing" xmlns:w10="urn:schemas-microsoft-com:office:word" xmlns:w="http://schemas.openxmlformats.org/wordprocessingml/2006/main" xmlns:w14="http://schemas.microsoft.com/office/word/2010/wordml" xmlns:w15="http://schemas.microsoft.com/office/word/2012/wordml" xmlns:w16cex="http://schemas.microsoft.com/office/word/2018/wordml/cex" xmlns:w16cid="http://schemas.microsoft.com/office/word/2016/wordml/cid" xmlns:w16="http://schemas.microsoft.com/office/word/2018/wordml" xmlns:w16sdtdh="http://schemas.microsoft.com/office/word/2020/wordml/sdtdatahash" xmlns:w16se="http://schemas.microsoft.com/office/word/2015/wordml/symex" xmlns:wpg="http://schemas.microsoft.com/office/word/2010/wordprocessingGroup" xmlns:wpi="http://schemas.microsoft.com/office/word/2010/wordprocessingInk" xmlns:wne="http://schemas.microsoft.com/office/word/2006/wordml" xmlns:wps="http://schemas.microsoft.com/office/word/2010/wordprocessingShape" mc:Ignorable="w14 w15 w16se w16cid w16 w16cex w16sdtdh wp14">
+<w:glossaryDocument xmlns:wpc="http://schemas.microsoft.com/office/word/2010/wordprocessingCanvas" xmlns:cx="http://schemas.microsoft.com/office/drawing/2014/chartex" xmlns:cx1="http://schemas.microsoft.com/office/drawing/2015/9/8/chartex" xmlns:cx2="http://schemas.microsoft.com/office/drawing/2015/10/21/chartex" xmlns:cx3="http://schemas.microsoft.com/office/drawing/2016/5/9/chartex" xmlns:cx4="http://schemas.microsoft.com/office/drawing/2016/5/10/chartex" xmlns:cx5="http://schemas.microsoft.com/office/drawing/2016/5/11/chartex" xmlns:cx6="http://schemas.microsoft.com/office/drawing/2016/5/12/chartex" xmlns:cx7="http://schemas.microsoft.com/office/drawing/2016/5/13/chartex" xmlns:cx8="http://schemas.microsoft.com/office/drawing/2016/5/14/chartex" xmlns:mc="http://schemas.openxmlformats.org/markup-compatibility/2006" xmlns:aink="http://schemas.microsoft.com/office/drawing/2016/ink" xmlns:am3d="http://schemas.microsoft.com/office/drawing/2017/model3d" xmlns:o="urn:schemas-microsoft-com:office:office" xmlns:oel="http://schemas.microsoft.com/office/2019/extlst" xmlns:r="http://schemas.openxmlformats.org/officeDocument/2006/relationships" xmlns:m="http://schemas.openxmlformats.org/officeDocument/2006/math" xmlns:v="urn:schemas-microsoft-com:vml" xmlns:wp14="http://schemas.microsoft.com/office/word/2010/wordprocessingDrawing" xmlns:wp="http://schemas.openxmlformats.org/drawingml/2006/wordprocessingDrawing" xmlns:w10="urn:schemas-microsoft-com:office:word" xmlns:w="http://schemas.openxmlformats.org/wordprocessingml/2006/main" xmlns:w14="http://schemas.microsoft.com/office/word/2010/wordml" xmlns:w15="http://schemas.microsoft.com/office/word/2012/wordml" xmlns:w16cex="http://schemas.microsoft.com/office/word/2018/wordml/cex" xmlns:w16cid="http://schemas.microsoft.com/office/word/2016/wordml/cid" xmlns:w16="http://schemas.microsoft.com/office/word/2018/wordml" xmlns:w16du="http://schemas.microsoft.com/office/word/2023/wordml/word16du" xmlns:w16sdtdh="http://schemas.microsoft.com/office/word/2020/wordml/sdtdatahash" xmlns:w16sdtfl="http://schemas.microsoft.com/office/word/2024/wordml/sdtformatlock" xmlns:w16se="http://schemas.microsoft.com/office/word/2015/wordml/symex" xmlns:wpg="http://schemas.microsoft.com/office/word/2010/wordprocessingGroup" xmlns:wpi="http://schemas.microsoft.com/office/word/2010/wordprocessingInk" xmlns:wne="http://schemas.microsoft.com/office/word/2006/wordml" xmlns:wps="http://schemas.microsoft.com/office/word/2010/wordprocessingShape" mc:Ignorable="w14 w15 w16se w16cid w16 w16cex w16sdtdh w16sdtfl w16du wp14">
   <w:docParts>
     <w:docPart>
       <w:docPartPr>
@@ -1959,7 +1897,7 @@
 </file>
 
 <file path=word/glossary/fontTable.xml><?xml version="1.0" encoding="utf-8"?>
-<w:fonts xmlns:mc="http://schemas.openxmlformats.org/markup-compatibility/2006" xmlns:r="http://schemas.openxmlformats.org/officeDocument/2006/relationships" xmlns:w="http://schemas.openxmlformats.org/wordprocessingml/2006/main" xmlns:w14="http://schemas.microsoft.com/office/word/2010/wordml" xmlns:w15="http://schemas.microsoft.com/office/word/2012/wordml" xmlns:w16cex="http://schemas.microsoft.com/office/word/2018/wordml/cex" xmlns:w16cid="http://schemas.microsoft.com/office/word/2016/wordml/cid" xmlns:w16="http://schemas.microsoft.com/office/word/2018/wordml" xmlns:w16sdtdh="http://schemas.microsoft.com/office/word/2020/wordml/sdtdatahash" xmlns:w16se="http://schemas.microsoft.com/office/word/2015/wordml/symex" mc:Ignorable="w14 w15 w16se w16cid w16 w16cex w16sdtdh">
+<w:fonts xmlns:mc="http://schemas.openxmlformats.org/markup-compatibility/2006" xmlns:r="http://schemas.openxmlformats.org/officeDocument/2006/relationships" xmlns:w="http://schemas.openxmlformats.org/wordprocessingml/2006/main" xmlns:w14="http://schemas.microsoft.com/office/word/2010/wordml" xmlns:w15="http://schemas.microsoft.com/office/word/2012/wordml" xmlns:w16cex="http://schemas.microsoft.com/office/word/2018/wordml/cex" xmlns:w16cid="http://schemas.microsoft.com/office/word/2016/wordml/cid" xmlns:w16="http://schemas.microsoft.com/office/word/2018/wordml" xmlns:w16du="http://schemas.microsoft.com/office/word/2023/wordml/word16du" xmlns:w16sdtdh="http://schemas.microsoft.com/office/word/2020/wordml/sdtdatahash" xmlns:w16sdtfl="http://schemas.microsoft.com/office/word/2024/wordml/sdtformatlock" xmlns:w16se="http://schemas.microsoft.com/office/word/2015/wordml/symex" mc:Ignorable="w14 w15 w16se w16cid w16 w16cex w16sdtdh w16sdtfl w16du">
   <w:font w:name="Symbol">
     <w:panose1 w:val="05050102010706020507"/>
     <w:charset w:val="02"/>
@@ -2019,7 +1957,7 @@
 </file>
 
 <file path=word/glossary/settings.xml><?xml version="1.0" encoding="utf-8"?>
-<w:settings xmlns:mc="http://schemas.openxmlformats.org/markup-compatibility/2006" xmlns:o="urn:schemas-microsoft-com:office:office" xmlns:r="http://schemas.openxmlformats.org/officeDocument/2006/relationships" xmlns:m="http://schemas.openxmlformats.org/officeDocument/2006/math" xmlns:v="urn:schemas-microsoft-com:vml" xmlns:w10="urn:schemas-microsoft-com:office:word" xmlns:w="http://schemas.openxmlformats.org/wordprocessingml/2006/main" xmlns:w14="http://schemas.microsoft.com/office/word/2010/wordml" xmlns:w15="http://schemas.microsoft.com/office/word/2012/wordml" xmlns:w16cex="http://schemas.microsoft.com/office/word/2018/wordml/cex" xmlns:w16cid="http://schemas.microsoft.com/office/word/2016/wordml/cid" xmlns:w16="http://schemas.microsoft.com/office/word/2018/wordml" xmlns:w16sdtdh="http://schemas.microsoft.com/office/word/2020/wordml/sdtdatahash" xmlns:w16se="http://schemas.microsoft.com/office/word/2015/wordml/symex" xmlns:sl="http://schemas.openxmlformats.org/schemaLibrary/2006/main" mc:Ignorable="w14 w15 w16se w16cid w16 w16cex w16sdtdh">
+<w:settings xmlns:mc="http://schemas.openxmlformats.org/markup-compatibility/2006" xmlns:o="urn:schemas-microsoft-com:office:office" xmlns:r="http://schemas.openxmlformats.org/officeDocument/2006/relationships" xmlns:m="http://schemas.openxmlformats.org/officeDocument/2006/math" xmlns:v="urn:schemas-microsoft-com:vml" xmlns:w10="urn:schemas-microsoft-com:office:word" xmlns:w="http://schemas.openxmlformats.org/wordprocessingml/2006/main" xmlns:w14="http://schemas.microsoft.com/office/word/2010/wordml" xmlns:w15="http://schemas.microsoft.com/office/word/2012/wordml" xmlns:w16cex="http://schemas.microsoft.com/office/word/2018/wordml/cex" xmlns:w16cid="http://schemas.microsoft.com/office/word/2016/wordml/cid" xmlns:w16="http://schemas.microsoft.com/office/word/2018/wordml" xmlns:w16du="http://schemas.microsoft.com/office/word/2023/wordml/word16du" xmlns:w16sdtdh="http://schemas.microsoft.com/office/word/2020/wordml/sdtdatahash" xmlns:w16sdtfl="http://schemas.microsoft.com/office/word/2024/wordml/sdtformatlock" xmlns:w16se="http://schemas.microsoft.com/office/word/2015/wordml/symex" xmlns:sl="http://schemas.openxmlformats.org/schemaLibrary/2006/main" mc:Ignorable="w14 w15 w16se w16cid w16 w16cex w16sdtdh w16sdtfl w16du">
   <w:view w:val="normal"/>
   <w:defaultTabStop w:val="720"/>
   <w:characterSpacingControl w:val="doNotCompress"/>
@@ -2036,7 +1974,9 @@
     <w:rsidRoot w:val="006C1F97"/>
     <w:rsid w:val="0002692E"/>
     <w:rsid w:val="000615C2"/>
+    <w:rsid w:val="000931F5"/>
     <w:rsid w:val="000A27BC"/>
+    <w:rsid w:val="000B44C1"/>
     <w:rsid w:val="000B62E5"/>
     <w:rsid w:val="00107AD3"/>
     <w:rsid w:val="00107B81"/>
@@ -2046,35 +1986,45 @@
     <w:rsid w:val="001B1CFD"/>
     <w:rsid w:val="001C5CE8"/>
     <w:rsid w:val="001C62F6"/>
+    <w:rsid w:val="00256529"/>
     <w:rsid w:val="002670EA"/>
+    <w:rsid w:val="0029275A"/>
     <w:rsid w:val="003459FE"/>
     <w:rsid w:val="00350210"/>
+    <w:rsid w:val="003C5794"/>
     <w:rsid w:val="003D305F"/>
+    <w:rsid w:val="00402EA5"/>
     <w:rsid w:val="0040377B"/>
     <w:rsid w:val="004127B2"/>
     <w:rsid w:val="00424D12"/>
     <w:rsid w:val="00434F0A"/>
-    <w:rsid w:val="004352D6"/>
     <w:rsid w:val="004547B6"/>
     <w:rsid w:val="0045550C"/>
+    <w:rsid w:val="00484D1F"/>
     <w:rsid w:val="004E5C70"/>
     <w:rsid w:val="0052582C"/>
     <w:rsid w:val="00553CA1"/>
     <w:rsid w:val="005772CC"/>
+    <w:rsid w:val="00587AD1"/>
     <w:rsid w:val="005B00F6"/>
+    <w:rsid w:val="005D6CBC"/>
+    <w:rsid w:val="005E1107"/>
     <w:rsid w:val="00607EF5"/>
     <w:rsid w:val="00633C8B"/>
     <w:rsid w:val="00661011"/>
+    <w:rsid w:val="00664A80"/>
     <w:rsid w:val="006C1F97"/>
-    <w:rsid w:val="006F5A50"/>
     <w:rsid w:val="00743485"/>
+    <w:rsid w:val="00755B78"/>
     <w:rsid w:val="007B23DC"/>
     <w:rsid w:val="007C664D"/>
     <w:rsid w:val="007D7391"/>
     <w:rsid w:val="008313F5"/>
     <w:rsid w:val="0086096C"/>
     <w:rsid w:val="0087171B"/>
+    <w:rsid w:val="00890F63"/>
     <w:rsid w:val="00894358"/>
+    <w:rsid w:val="008E7F41"/>
     <w:rsid w:val="00905CAA"/>
     <w:rsid w:val="009432A3"/>
     <w:rsid w:val="00950A10"/>
@@ -2084,12 +2034,16 @@
     <w:rsid w:val="00AC780A"/>
     <w:rsid w:val="00AF069E"/>
     <w:rsid w:val="00B24785"/>
+    <w:rsid w:val="00BC4122"/>
     <w:rsid w:val="00C235DB"/>
     <w:rsid w:val="00C56508"/>
     <w:rsid w:val="00CF3710"/>
+    <w:rsid w:val="00D33D82"/>
     <w:rsid w:val="00D65384"/>
+    <w:rsid w:val="00D733B8"/>
     <w:rsid w:val="00D91495"/>
     <w:rsid w:val="00DB2281"/>
+    <w:rsid w:val="00DB6258"/>
     <w:rsid w:val="00DD6986"/>
     <w:rsid w:val="00E03753"/>
     <w:rsid w:val="00E143A8"/>
@@ -2098,6 +2052,8 @@
     <w:rsid w:val="00E20F6F"/>
     <w:rsid w:val="00E245B0"/>
     <w:rsid w:val="00F16E4E"/>
+    <w:rsid w:val="00F277A4"/>
+    <w:rsid w:val="00F623D8"/>
     <w:rsid w:val="00F80C32"/>
     <w:rsid w:val="00FF1C65"/>
   </w:rsids>
@@ -2123,7 +2079,7 @@
 </file>
 
 <file path=word/glossary/styles.xml><?xml version="1.0" encoding="utf-8"?>
-<w:styles xmlns:mc="http://schemas.openxmlformats.org/markup-compatibility/2006" xmlns:r="http://schemas.openxmlformats.org/officeDocument/2006/relationships" xmlns:w="http://schemas.openxmlformats.org/wordprocessingml/2006/main" xmlns:w14="http://schemas.microsoft.com/office/word/2010/wordml" xmlns:w15="http://schemas.microsoft.com/office/word/2012/wordml" xmlns:w16cex="http://schemas.microsoft.com/office/word/2018/wordml/cex" xmlns:w16cid="http://schemas.microsoft.com/office/word/2016/wordml/cid" xmlns:w16="http://schemas.microsoft.com/office/word/2018/wordml" xmlns:w16sdtdh="http://schemas.microsoft.com/office/word/2020/wordml/sdtdatahash" xmlns:w16se="http://schemas.microsoft.com/office/word/2015/wordml/symex" mc:Ignorable="w14 w15 w16se w16cid w16 w16cex w16sdtdh">
+<w:styles xmlns:mc="http://schemas.openxmlformats.org/markup-compatibility/2006" xmlns:r="http://schemas.openxmlformats.org/officeDocument/2006/relationships" xmlns:w="http://schemas.openxmlformats.org/wordprocessingml/2006/main" xmlns:w14="http://schemas.microsoft.com/office/word/2010/wordml" xmlns:w15="http://schemas.microsoft.com/office/word/2012/wordml" xmlns:w16cex="http://schemas.microsoft.com/office/word/2018/wordml/cex" xmlns:w16cid="http://schemas.microsoft.com/office/word/2016/wordml/cid" xmlns:w16="http://schemas.microsoft.com/office/word/2018/wordml" xmlns:w16du="http://schemas.microsoft.com/office/word/2023/wordml/word16du" xmlns:w16sdtdh="http://schemas.microsoft.com/office/word/2020/wordml/sdtdatahash" xmlns:w16sdtfl="http://schemas.microsoft.com/office/word/2024/wordml/sdtformatlock" xmlns:w16se="http://schemas.microsoft.com/office/word/2015/wordml/symex" mc:Ignorable="w14 w15 w16se w16cid w16 w16cex w16sdtdh w16sdtfl w16du">
   <w:docDefaults>
     <w:rPrDefault>
       <w:rPr>
@@ -2590,7 +2546,7 @@
 </file>
 
 <file path=word/glossary/webSettings.xml><?xml version="1.0" encoding="utf-8"?>
-<w:webSettings xmlns:mc="http://schemas.openxmlformats.org/markup-compatibility/2006" xmlns:r="http://schemas.openxmlformats.org/officeDocument/2006/relationships" xmlns:w="http://schemas.openxmlformats.org/wordprocessingml/2006/main" xmlns:w14="http://schemas.microsoft.com/office/word/2010/wordml" xmlns:w15="http://schemas.microsoft.com/office/word/2012/wordml" xmlns:w16cex="http://schemas.microsoft.com/office/word/2018/wordml/cex" xmlns:w16cid="http://schemas.microsoft.com/office/word/2016/wordml/cid" xmlns:w16="http://schemas.microsoft.com/office/word/2018/wordml" xmlns:w16sdtdh="http://schemas.microsoft.com/office/word/2020/wordml/sdtdatahash" xmlns:w16se="http://schemas.microsoft.com/office/word/2015/wordml/symex" mc:Ignorable="w14 w15 w16se w16cid w16 w16cex w16sdtdh">
+<w:webSettings xmlns:mc="http://schemas.openxmlformats.org/markup-compatibility/2006" xmlns:r="http://schemas.openxmlformats.org/officeDocument/2006/relationships" xmlns:w="http://schemas.openxmlformats.org/wordprocessingml/2006/main" xmlns:w14="http://schemas.microsoft.com/office/word/2010/wordml" xmlns:w15="http://schemas.microsoft.com/office/word/2012/wordml" xmlns:w16cex="http://schemas.microsoft.com/office/word/2018/wordml/cex" xmlns:w16cid="http://schemas.microsoft.com/office/word/2016/wordml/cid" xmlns:w16="http://schemas.microsoft.com/office/word/2018/wordml" xmlns:w16du="http://schemas.microsoft.com/office/word/2023/wordml/word16du" xmlns:w16sdtdh="http://schemas.microsoft.com/office/word/2020/wordml/sdtdatahash" xmlns:w16sdtfl="http://schemas.microsoft.com/office/word/2024/wordml/sdtformatlock" xmlns:w16se="http://schemas.microsoft.com/office/word/2015/wordml/symex" mc:Ignorable="w14 w15 w16se w16cid w16 w16cex w16sdtdh w16sdtfl w16du">
   <w:optimizeForBrowser/>
   <w:allowPNG/>
 </w:webSettings>
@@ -2798,6 +2754,35 @@
 </file>
 
 <file path=customXml/item1.xml><?xml version="1.0" encoding="utf-8"?>
+<?mso-contentType ?>
+<FormTemplates xmlns="http://schemas.microsoft.com/sharepoint/v3/contenttype/forms">
+  <Display>DocumentLibraryForm</Display>
+  <Edit>DocumentLibraryForm</Edit>
+  <New>DocumentLibraryForm</New>
+</FormTemplates>
+</file>
+
+<file path=customXml/item2.xml><?xml version="1.0" encoding="utf-8"?>
+<p:properties xmlns:p="http://schemas.microsoft.com/office/2006/metadata/properties" xmlns:xsi="http://www.w3.org/2001/XMLSchema-instance" xmlns:pc="http://schemas.microsoft.com/office/infopath/2007/PartnerControls">
+  <documentManagement>
+    <_ip_UnifiedCompliancePolicyUIAction xmlns="http://schemas.microsoft.com/sharepoint/v3" xsi:nil="true"/>
+    <Image xmlns="71af3243-3dd4-4a8d-8c0d-dd76da1f02a5">
+      <Url xsi:nil="true"/>
+      <Description xsi:nil="true"/>
+    </Image>
+    <Status xmlns="71af3243-3dd4-4a8d-8c0d-dd76da1f02a5">Not started</Status>
+    <Background xmlns="71af3243-3dd4-4a8d-8c0d-dd76da1f02a5">false</Background>
+    <_ip_UnifiedCompliancePolicyProperties xmlns="http://schemas.microsoft.com/sharepoint/v3" xsi:nil="true"/>
+    <ImageTagsTaxHTField xmlns="71af3243-3dd4-4a8d-8c0d-dd76da1f02a5">
+      <Terms xmlns="http://schemas.microsoft.com/office/infopath/2007/PartnerControls"/>
+    </ImageTagsTaxHTField>
+    <TaxCatchAll xmlns="230e9df3-be65-4c73-a93b-d1236ebd677e" xsi:nil="true"/>
+    <MediaServiceKeyPoints xmlns="71af3243-3dd4-4a8d-8c0d-dd76da1f02a5" xsi:nil="true"/>
+  </documentManagement>
+</p:properties>
+</file>
+
+<file path=customXml/item3.xml><?xml version="1.0" encoding="utf-8"?>
 <ct:contentTypeSchema xmlns:ct="http://schemas.microsoft.com/office/2006/metadata/contentType" xmlns:ma="http://schemas.microsoft.com/office/2006/metadata/properties/metaAttributes" ct:_="" ma:_="" ma:contentTypeName="Document" ma:contentTypeID="0x01010079F111ED35F8CC479449609E8A0923A6" ma:contentTypeVersion="26" ma:contentTypeDescription="Create a new document." ma:contentTypeScope="" ma:versionID="ac37c1753acd5e330d2062ccec26ea66">
   <xsd:schema xmlns:xsd="http://www.w3.org/2001/XMLSchema" xmlns:xs="http://www.w3.org/2001/XMLSchema" xmlns:p="http://schemas.microsoft.com/office/2006/metadata/properties" xmlns:ns1="http://schemas.microsoft.com/sharepoint/v3" xmlns:ns2="71af3243-3dd4-4a8d-8c0d-dd76da1f02a5" xmlns:ns3="16c05727-aa75-4e4a-9b5f-8a80a1165891" xmlns:ns4="230e9df3-be65-4c73-a93b-d1236ebd677e" targetNamespace="http://schemas.microsoft.com/office/2006/metadata/properties" ma:root="true" ma:fieldsID="3b340c7101c92c5120abd06486f94548" ns1:_="" ns2:_="" ns3:_="" ns4:_="">
     <xsd:import namespace="http://schemas.microsoft.com/sharepoint/v3"/>
@@ -3097,36 +3082,27 @@
 </ct:contentTypeSchema>
 </file>
 
-<file path=customXml/item2.xml><?xml version="1.0" encoding="utf-8"?>
-<p:properties xmlns:p="http://schemas.microsoft.com/office/2006/metadata/properties" xmlns:xsi="http://www.w3.org/2001/XMLSchema-instance" xmlns:pc="http://schemas.microsoft.com/office/infopath/2007/PartnerControls">
-  <documentManagement>
-    <_ip_UnifiedCompliancePolicyUIAction xmlns="http://schemas.microsoft.com/sharepoint/v3" xsi:nil="true"/>
-    <Image xmlns="71af3243-3dd4-4a8d-8c0d-dd76da1f02a5">
-      <Url xsi:nil="true"/>
-      <Description xsi:nil="true"/>
-    </Image>
-    <Status xmlns="71af3243-3dd4-4a8d-8c0d-dd76da1f02a5">Not started</Status>
-    <Background xmlns="71af3243-3dd4-4a8d-8c0d-dd76da1f02a5">false</Background>
-    <_ip_UnifiedCompliancePolicyProperties xmlns="http://schemas.microsoft.com/sharepoint/v3" xsi:nil="true"/>
-    <ImageTagsTaxHTField xmlns="71af3243-3dd4-4a8d-8c0d-dd76da1f02a5">
-      <Terms xmlns="http://schemas.microsoft.com/office/infopath/2007/PartnerControls"/>
-    </ImageTagsTaxHTField>
-    <TaxCatchAll xmlns="230e9df3-be65-4c73-a93b-d1236ebd677e" xsi:nil="true"/>
-    <MediaServiceKeyPoints xmlns="71af3243-3dd4-4a8d-8c0d-dd76da1f02a5" xsi:nil="true"/>
-  </documentManagement>
-</p:properties>
+<file path=customXml/itemProps1.xml><?xml version="1.0" encoding="utf-8"?>
+<ds:datastoreItem xmlns:ds="http://schemas.openxmlformats.org/officeDocument/2006/customXml" ds:itemID="{FCDEEC95-8B4B-4BBB-A718-9FB4375B7B5B}">
+  <ds:schemaRefs>
+    <ds:schemaRef ds:uri="http://schemas.microsoft.com/sharepoint/v3/contenttype/forms"/>
+  </ds:schemaRefs>
+</ds:datastoreItem>
 </file>
 
-<file path=customXml/item3.xml><?xml version="1.0" encoding="utf-8"?>
-<?mso-contentType ?>
-<FormTemplates xmlns="http://schemas.microsoft.com/sharepoint/v3/contenttype/forms">
-  <Display>DocumentLibraryForm</Display>
-  <Edit>DocumentLibraryForm</Edit>
-  <New>DocumentLibraryForm</New>
-</FormTemplates>
+<file path=customXml/itemProps2.xml><?xml version="1.0" encoding="utf-8"?>
+<ds:datastoreItem xmlns:ds="http://schemas.openxmlformats.org/officeDocument/2006/customXml" ds:itemID="{CDFBC957-A774-43B6-A9C0-3ACCDEE5DDBB}">
+  <ds:schemaRefs>
+    <ds:schemaRef ds:uri="http://schemas.microsoft.com/office/2006/metadata/properties"/>
+    <ds:schemaRef ds:uri="http://schemas.microsoft.com/office/infopath/2007/PartnerControls"/>
+    <ds:schemaRef ds:uri="http://schemas.microsoft.com/sharepoint/v3"/>
+    <ds:schemaRef ds:uri="71af3243-3dd4-4a8d-8c0d-dd76da1f02a5"/>
+    <ds:schemaRef ds:uri="230e9df3-be65-4c73-a93b-d1236ebd677e"/>
+  </ds:schemaRefs>
+</ds:datastoreItem>
 </file>
 
-<file path=customXml/itemProps1.xml><?xml version="1.0" encoding="utf-8"?>
+<file path=customXml/itemProps3.xml><?xml version="1.0" encoding="utf-8"?>
 <ds:datastoreItem xmlns:ds="http://schemas.openxmlformats.org/officeDocument/2006/customXml" ds:itemID="{2B60AD74-8BF4-448F-AAF3-6A7D52E4F01B}">
   <ds:schemaRefs>
     <ds:schemaRef ds:uri="http://schemas.microsoft.com/office/2006/metadata/contentType"/>
@@ -3147,26 +3123,6 @@
 </ds:datastoreItem>
 </file>
 
-<file path=customXml/itemProps2.xml><?xml version="1.0" encoding="utf-8"?>
-<ds:datastoreItem xmlns:ds="http://schemas.openxmlformats.org/officeDocument/2006/customXml" ds:itemID="{CDFBC957-A774-43B6-A9C0-3ACCDEE5DDBB}">
-  <ds:schemaRefs>
-    <ds:schemaRef ds:uri="http://schemas.microsoft.com/office/2006/metadata/properties"/>
-    <ds:schemaRef ds:uri="http://schemas.microsoft.com/office/infopath/2007/PartnerControls"/>
-    <ds:schemaRef ds:uri="http://schemas.microsoft.com/sharepoint/v3"/>
-    <ds:schemaRef ds:uri="71af3243-3dd4-4a8d-8c0d-dd76da1f02a5"/>
-    <ds:schemaRef ds:uri="230e9df3-be65-4c73-a93b-d1236ebd677e"/>
-  </ds:schemaRefs>
-</ds:datastoreItem>
-</file>
-
-<file path=customXml/itemProps3.xml><?xml version="1.0" encoding="utf-8"?>
-<ds:datastoreItem xmlns:ds="http://schemas.openxmlformats.org/officeDocument/2006/customXml" ds:itemID="{FCDEEC95-8B4B-4BBB-A718-9FB4375B7B5B}">
-  <ds:schemaRefs>
-    <ds:schemaRef ds:uri="http://schemas.microsoft.com/sharepoint/v3/contenttype/forms"/>
-  </ds:schemaRefs>
-</ds:datastoreItem>
-</file>
-
 <file path=docMetadata/LabelInfo.xml><?xml version="1.0" encoding="utf-8"?>
 <clbl:labelList xmlns:clbl="http://schemas.microsoft.com/office/2020/mipLabelMetadata">
   <clbl:label id="{ea60d57e-af5b-4752-ac57-3e4f28ca11dc}" enabled="1" method="Standard" siteId="{36da45f1-dd2c-4d1f-af13-5abe46b99921}" contentBits="0" removed="0"/>

</xml_diff>